<commit_message>
Final edits and send to Creal
</commit_message>
<xml_diff>
--- a/text/Thesis Econ.docx
+++ b/text/Thesis Econ.docx
@@ -7257,7 +7257,28 @@
           <w:sz w:val="22"/>
           <w:szCs w:val="22"/>
         </w:rPr>
-        <w:t xml:space="preserve"> by some weight of the previous observation, plus some </w:t>
+        <w:t xml:space="preserve"> by some weight of the previous observation, plus some</w:t>
+      </w:r>
+      <w:r>
+        <w:rPr>
+          <w:sz w:val="22"/>
+          <w:szCs w:val="22"/>
+        </w:rPr>
+        <w:t xml:space="preserve"> independent and identically distributed</w:t>
+      </w:r>
+      <w:r>
+        <w:rPr>
+          <w:sz w:val="22"/>
+          <w:szCs w:val="22"/>
+        </w:rPr>
+        <w:t xml:space="preserve"> </w:t>
+      </w:r>
+      <w:r>
+        <w:rPr>
+          <w:sz w:val="22"/>
+          <w:szCs w:val="22"/>
+        </w:rPr>
+        <w:t>(</w:t>
       </w:r>
       <w:proofErr w:type="spellStart"/>
       <w:r>
@@ -7273,7 +7294,21 @@
           <w:sz w:val="22"/>
           <w:szCs w:val="22"/>
         </w:rPr>
-        <w:t>. error.</w:t>
+        <w:t>.</w:t>
+      </w:r>
+      <w:r>
+        <w:rPr>
+          <w:sz w:val="22"/>
+          <w:szCs w:val="22"/>
+        </w:rPr>
+        <w:t>)</w:t>
+      </w:r>
+      <w:r>
+        <w:rPr>
+          <w:sz w:val="22"/>
+          <w:szCs w:val="22"/>
+        </w:rPr>
+        <w:t xml:space="preserve"> error.</w:t>
       </w:r>
       <w:r>
         <w:rPr>
@@ -23162,9 +23197,9 @@
           </w:p>
         </w:tc>
       </w:tr>
+      <w:bookmarkEnd w:id="0"/>
+      <w:bookmarkEnd w:id="1"/>
     </w:tbl>
-    <w:bookmarkEnd w:id="0"/>
-    <w:bookmarkEnd w:id="1"/>
     <w:p>
       <w:pPr>
         <w:spacing w:line="480" w:lineRule="auto"/>
@@ -23175,6 +23210,17 @@
           <w:szCs w:val="22"/>
         </w:rPr>
       </w:pPr>
+    </w:p>
+    <w:p>
+      <w:pPr>
+        <w:spacing w:line="480" w:lineRule="auto"/>
+        <w:ind w:firstLine="720"/>
+        <w:jc w:val="both"/>
+        <w:rPr>
+          <w:sz w:val="22"/>
+          <w:szCs w:val="22"/>
+        </w:rPr>
+      </w:pPr>
       <w:r>
         <w:rPr>
           <w:sz w:val="22"/>
@@ -23406,7 +23452,7 @@
           <w:sz w:val="22"/>
           <w:szCs w:val="22"/>
         </w:rPr>
-        <w:t xml:space="preserve">analysis is very intuitive, both in its presentation and in its performance. When I say it is intuitive in its presentation, I mean that its interpretation is straightforward; a glance at Graph 2 is sufficient to convey the point. And by intuitive in its performance, I mean that this type of analysis makes </w:t>
+        <w:t xml:space="preserve">analysis is very intuitive, both in its presentation and in its performance. When I say it is intuitive in its presentation, I mean that its interpretation is straightforward; a glance at Graph 2 </w:t>
       </w:r>
       <w:r>
         <w:rPr>
@@ -23414,7 +23460,7 @@
           <w:szCs w:val="22"/>
         </w:rPr>
         <w:lastRenderedPageBreak/>
-        <w:t xml:space="preserve">good sense as a valid way to think about the output of the random forest. The random forest does perform splits according to certain features; the features it selects to split by are in fact the features which have the greatest influence on the composition of the data at the time of the split. </w:t>
+        <w:t xml:space="preserve">is sufficient to convey the point. And by intuitive in its performance, I mean that this type of analysis makes good sense as a valid way to think about the output of the random forest. The random forest does perform splits according to certain features; the features it selects to split by are in fact the features which have the greatest influence on the composition of the data at the time of the split. </w:t>
       </w:r>
     </w:p>
     <w:p>
@@ -23772,6 +23818,51 @@
           <w:szCs w:val="22"/>
         </w:rPr>
         <w:t>.</w:t>
+      </w:r>
+    </w:p>
+    <w:p>
+      <w:pPr>
+        <w:spacing w:line="480" w:lineRule="auto"/>
+        <w:ind w:firstLine="720"/>
+        <w:jc w:val="both"/>
+        <w:rPr>
+          <w:sz w:val="22"/>
+          <w:szCs w:val="22"/>
+        </w:rPr>
+      </w:pPr>
+    </w:p>
+    <w:p>
+      <w:pPr>
+        <w:spacing w:line="480" w:lineRule="auto"/>
+        <w:jc w:val="both"/>
+        <w:rPr>
+          <w:sz w:val="22"/>
+          <w:szCs w:val="22"/>
+        </w:rPr>
+      </w:pPr>
+      <w:r>
+        <w:rPr>
+          <w:i/>
+          <w:iCs/>
+          <w:sz w:val="22"/>
+          <w:szCs w:val="22"/>
+        </w:rPr>
+        <w:t xml:space="preserve">Different horizons. </w:t>
+      </w:r>
+      <w:r>
+        <w:rPr>
+          <w:sz w:val="22"/>
+          <w:szCs w:val="22"/>
+        </w:rPr>
+        <w:t xml:space="preserve">The modified random forest outperforms the ARIMA(AIC) when forecasting US monthly inflation at the 3-, 6-, and 12-month horizons. This result is encouraging, but expected, given that the model was designed with US monthly inflation in mind: the change in horizon does not affect the </w:t>
+      </w:r>
+      <w:r>
+        <w:rPr>
+          <w:sz w:val="22"/>
+          <w:szCs w:val="22"/>
+        </w:rPr>
+        <w:lastRenderedPageBreak/>
+        <w:t>underlying process, so it should not affect the relative success of the forest model as compared with the ARIMA(AIC) model.</w:t>
       </w:r>
     </w:p>
     <w:p>
@@ -27305,14 +27396,7 @@
                 <w:sz w:val="16"/>
                 <w:szCs w:val="16"/>
               </w:rPr>
-              <w:t xml:space="preserve"> </w:t>
-            </w:r>
-            <w:r>
-              <w:rPr>
-                <w:sz w:val="16"/>
-                <w:szCs w:val="16"/>
-              </w:rPr>
-              <w:t xml:space="preserve">The ARIMA is an ARIMA(AIC). </w:t>
+              <w:t xml:space="preserve"> The ARIMA is an ARIMA(AIC). </w:t>
             </w:r>
             <w:r>
               <w:rPr>
@@ -27393,166 +27477,6 @@
         <w:spacing w:line="480" w:lineRule="auto"/>
         <w:jc w:val="both"/>
         <w:rPr>
-          <w:sz w:val="22"/>
-          <w:szCs w:val="22"/>
-        </w:rPr>
-      </w:pPr>
-      <w:r>
-        <w:rPr>
-          <w:i/>
-          <w:iCs/>
-          <w:sz w:val="22"/>
-          <w:szCs w:val="22"/>
-        </w:rPr>
-        <w:t xml:space="preserve">Different horizons. </w:t>
-      </w:r>
-      <w:r>
-        <w:rPr>
-          <w:sz w:val="22"/>
-          <w:szCs w:val="22"/>
-        </w:rPr>
-        <w:t>T</w:t>
-      </w:r>
-      <w:r>
-        <w:rPr>
-          <w:sz w:val="22"/>
-          <w:szCs w:val="22"/>
-        </w:rPr>
-        <w:t xml:space="preserve">he </w:t>
-      </w:r>
-      <w:r>
-        <w:rPr>
-          <w:sz w:val="22"/>
-          <w:szCs w:val="22"/>
-        </w:rPr>
-        <w:t>modified random forest</w:t>
-      </w:r>
-      <w:r>
-        <w:rPr>
-          <w:sz w:val="22"/>
-          <w:szCs w:val="22"/>
-        </w:rPr>
-        <w:t xml:space="preserve"> outperforms </w:t>
-      </w:r>
-      <w:r>
-        <w:rPr>
-          <w:sz w:val="22"/>
-          <w:szCs w:val="22"/>
-        </w:rPr>
-        <w:t>the ARIMA</w:t>
-      </w:r>
-      <w:r>
-        <w:rPr>
-          <w:sz w:val="22"/>
-          <w:szCs w:val="22"/>
-        </w:rPr>
-        <w:t>(AIC)</w:t>
-      </w:r>
-      <w:r>
-        <w:rPr>
-          <w:sz w:val="22"/>
-          <w:szCs w:val="22"/>
-        </w:rPr>
-        <w:t xml:space="preserve"> </w:t>
-      </w:r>
-      <w:r>
-        <w:rPr>
-          <w:sz w:val="22"/>
-          <w:szCs w:val="22"/>
-        </w:rPr>
-        <w:t>when</w:t>
-      </w:r>
-      <w:r>
-        <w:rPr>
-          <w:sz w:val="22"/>
-          <w:szCs w:val="22"/>
-        </w:rPr>
-        <w:t xml:space="preserve"> forecasting US monthly inflation at the 3-, 6-, and 12-month horizons</w:t>
-      </w:r>
-      <w:r>
-        <w:rPr>
-          <w:sz w:val="22"/>
-          <w:szCs w:val="22"/>
-        </w:rPr>
-        <w:t>.</w:t>
-      </w:r>
-      <w:r>
-        <w:rPr>
-          <w:sz w:val="22"/>
-          <w:szCs w:val="22"/>
-        </w:rPr>
-        <w:t xml:space="preserve"> This result is encouraging, but expected, given that the model was designed with US monthly inflation in mind</w:t>
-      </w:r>
-      <w:r>
-        <w:rPr>
-          <w:sz w:val="22"/>
-          <w:szCs w:val="22"/>
-        </w:rPr>
-        <w:t>:</w:t>
-      </w:r>
-      <w:r>
-        <w:rPr>
-          <w:sz w:val="22"/>
-          <w:szCs w:val="22"/>
-        </w:rPr>
-        <w:t xml:space="preserve"> </w:t>
-      </w:r>
-      <w:r>
-        <w:rPr>
-          <w:sz w:val="22"/>
-          <w:szCs w:val="22"/>
-        </w:rPr>
-        <w:t>t</w:t>
-      </w:r>
-      <w:r>
-        <w:rPr>
-          <w:sz w:val="22"/>
-          <w:szCs w:val="22"/>
-        </w:rPr>
-        <w:t xml:space="preserve">he change in horizon does not affect the </w:t>
-      </w:r>
-      <w:r>
-        <w:rPr>
-          <w:sz w:val="22"/>
-          <w:szCs w:val="22"/>
-        </w:rPr>
-        <w:lastRenderedPageBreak/>
-        <w:t xml:space="preserve">underlying process, </w:t>
-      </w:r>
-      <w:r>
-        <w:rPr>
-          <w:sz w:val="22"/>
-          <w:szCs w:val="22"/>
-        </w:rPr>
-        <w:t>so it should not affect</w:t>
-      </w:r>
-      <w:r>
-        <w:rPr>
-          <w:sz w:val="22"/>
-          <w:szCs w:val="22"/>
-        </w:rPr>
-        <w:t xml:space="preserve"> the relative success of the forest model as compared with the </w:t>
-      </w:r>
-      <w:r>
-        <w:rPr>
-          <w:sz w:val="22"/>
-          <w:szCs w:val="22"/>
-        </w:rPr>
-        <w:t xml:space="preserve">ARIMA(AIC) </w:t>
-      </w:r>
-      <w:r>
-        <w:rPr>
-          <w:sz w:val="22"/>
-          <w:szCs w:val="22"/>
-        </w:rPr>
-        <w:t>model.</w:t>
-      </w:r>
-    </w:p>
-    <w:p>
-      <w:pPr>
-        <w:spacing w:line="480" w:lineRule="auto"/>
-        <w:jc w:val="both"/>
-        <w:rPr>
           <w:i/>
           <w:iCs/>
           <w:sz w:val="22"/>
@@ -27576,6 +27500,7 @@
           <w:sz w:val="22"/>
           <w:szCs w:val="22"/>
         </w:rPr>
+        <w:lastRenderedPageBreak/>
         <w:t xml:space="preserve">Different time series. </w:t>
       </w:r>
       <w:r>
@@ -28016,15 +27941,7 @@
           <w:sz w:val="22"/>
           <w:szCs w:val="22"/>
         </w:rPr>
-        <w:t xml:space="preserve">model. Here, I consider how well a multivariate forest model of the same description as the </w:t>
-      </w:r>
-      <w:r>
-        <w:rPr>
-          <w:sz w:val="22"/>
-          <w:szCs w:val="22"/>
-        </w:rPr>
-        <w:lastRenderedPageBreak/>
-        <w:t>one in Section 3 compares to a multivariate VAR model</w:t>
+        <w:t>model. Here, I consider how well a multivariate forest model of the same description as the one in Section 3 compares to a multivariate VAR model</w:t>
       </w:r>
       <w:r>
         <w:rPr>
@@ -28270,7 +28187,15 @@
           <w:sz w:val="22"/>
           <w:szCs w:val="22"/>
         </w:rPr>
-        <w:t xml:space="preserve"> 3-month US Treasury rate, the unemployment rate, and the natural rate of unemployment, as given by the St. Louis Fed. The VAR referenced in Table 5 considers </w:t>
+        <w:t xml:space="preserve"> 3-month US Treasury rate, the unemployment rate, and </w:t>
+      </w:r>
+      <w:r>
+        <w:rPr>
+          <w:sz w:val="22"/>
+          <w:szCs w:val="22"/>
+        </w:rPr>
+        <w:lastRenderedPageBreak/>
+        <w:t xml:space="preserve">the natural rate of unemployment, as given by the St. Louis Fed. The VAR referenced in Table 5 considers </w:t>
       </w:r>
       <w:r>
         <w:rPr>
@@ -28681,7 +28606,6 @@
           <w:sz w:val="22"/>
           <w:szCs w:val="22"/>
         </w:rPr>
-        <w:lastRenderedPageBreak/>
         <w:t>I</w:t>
       </w:r>
       <w:r>
@@ -29052,1094 +28976,6 @@
           <w:szCs w:val="22"/>
         </w:rPr>
         <w:t xml:space="preserve"> </w:t>
-      </w:r>
-    </w:p>
-    <w:p>
-      <w:pPr>
-        <w:spacing w:line="480" w:lineRule="auto"/>
-      </w:pPr>
-    </w:p>
-    <w:p>
-      <w:pPr>
-        <w:spacing w:line="480" w:lineRule="auto"/>
-      </w:pPr>
-    </w:p>
-    <w:p>
-      <w:pPr>
-        <w:spacing w:line="480" w:lineRule="auto"/>
-      </w:pPr>
-    </w:p>
-    <w:p>
-      <w:pPr>
-        <w:spacing w:line="480" w:lineRule="auto"/>
-      </w:pPr>
-    </w:p>
-    <w:p>
-      <w:pPr>
-        <w:spacing w:line="480" w:lineRule="auto"/>
-      </w:pPr>
-    </w:p>
-    <w:p>
-      <w:pPr>
-        <w:spacing w:line="480" w:lineRule="auto"/>
-      </w:pPr>
-    </w:p>
-    <w:p>
-      <w:pPr>
-        <w:autoSpaceDE w:val="0"/>
-        <w:autoSpaceDN w:val="0"/>
-        <w:adjustRightInd w:val="0"/>
-        <w:spacing w:line="480" w:lineRule="auto"/>
-        <w:ind w:left="720" w:hanging="720"/>
-        <w:rPr>
-          <w:sz w:val="22"/>
-          <w:szCs w:val="22"/>
-        </w:rPr>
-      </w:pPr>
-      <w:r>
-        <w:rPr>
-          <w:sz w:val="22"/>
-          <w:szCs w:val="22"/>
-        </w:rPr>
-        <w:lastRenderedPageBreak/>
-        <w:t>REFERENCES</w:t>
-      </w:r>
-    </w:p>
-    <w:p>
-      <w:pPr>
-        <w:spacing w:line="480" w:lineRule="auto"/>
-        <w:ind w:left="720" w:hanging="720"/>
-        <w:rPr>
-          <w:color w:val="000000" w:themeColor="text1"/>
-          <w:sz w:val="22"/>
-          <w:szCs w:val="22"/>
-        </w:rPr>
-      </w:pPr>
-      <w:proofErr w:type="spellStart"/>
-      <w:r>
-        <w:rPr>
-          <w:color w:val="000000" w:themeColor="text1"/>
-          <w:sz w:val="22"/>
-          <w:szCs w:val="22"/>
-        </w:rPr>
-        <w:t>Bergstra</w:t>
-      </w:r>
-      <w:proofErr w:type="spellEnd"/>
-      <w:r>
-        <w:rPr>
-          <w:color w:val="000000" w:themeColor="text1"/>
-          <w:sz w:val="22"/>
-          <w:szCs w:val="22"/>
-        </w:rPr>
-        <w:t xml:space="preserve">, James et al., “Algorithms for Hyper-Parameter Optimization,” Proceedings of the 25th Annual Conference on Neural Information Processing Systems, 2011, pp. 2546-2554 vol. 24. </w:t>
-      </w:r>
-    </w:p>
-    <w:p>
-      <w:pPr>
-        <w:autoSpaceDE w:val="0"/>
-        <w:autoSpaceDN w:val="0"/>
-        <w:adjustRightInd w:val="0"/>
-        <w:spacing w:line="480" w:lineRule="auto"/>
-        <w:ind w:left="720" w:hanging="720"/>
-        <w:rPr>
-          <w:color w:val="000000" w:themeColor="text1"/>
-          <w:sz w:val="22"/>
-          <w:szCs w:val="22"/>
-        </w:rPr>
-      </w:pPr>
-      <w:r>
-        <w:rPr>
-          <w:color w:val="000000" w:themeColor="text1"/>
-          <w:sz w:val="22"/>
-          <w:szCs w:val="22"/>
-        </w:rPr>
-        <w:t>Board of Governors of the Federal Reserve System (US), 1-Year Treasury Bill: Secondary Market Rate [TB1YR], retrieved from FRED, Federal Reserve Bank of St. Louis; https://fred.stlouisfed.org/series/TB1YR, September 10, 2020.</w:t>
-      </w:r>
-    </w:p>
-    <w:p>
-      <w:pPr>
-        <w:autoSpaceDE w:val="0"/>
-        <w:autoSpaceDN w:val="0"/>
-        <w:adjustRightInd w:val="0"/>
-        <w:spacing w:line="480" w:lineRule="auto"/>
-        <w:ind w:left="720" w:hanging="720"/>
-        <w:rPr>
-          <w:color w:val="000000" w:themeColor="text1"/>
-          <w:sz w:val="22"/>
-          <w:szCs w:val="22"/>
-        </w:rPr>
-      </w:pPr>
-      <w:r>
-        <w:rPr>
-          <w:color w:val="000000" w:themeColor="text1"/>
-          <w:sz w:val="22"/>
-          <w:szCs w:val="22"/>
-        </w:rPr>
-        <w:t>Board of Governors of the Federal Reserve System (US), 10-Year Treasury Constant Maturity Rate [DGS10], retrieved from FRED, Federal Reserve Bank of St. Louis; https://fred.stlouisfed.org/series/DGS10, September 10, 2020.</w:t>
-      </w:r>
-    </w:p>
-    <w:p>
-      <w:pPr>
-        <w:autoSpaceDE w:val="0"/>
-        <w:autoSpaceDN w:val="0"/>
-        <w:adjustRightInd w:val="0"/>
-        <w:spacing w:line="480" w:lineRule="auto"/>
-        <w:ind w:left="720" w:hanging="720"/>
-        <w:rPr>
-          <w:color w:val="000000" w:themeColor="text1"/>
-          <w:sz w:val="22"/>
-          <w:szCs w:val="22"/>
-        </w:rPr>
-      </w:pPr>
-      <w:r>
-        <w:rPr>
-          <w:color w:val="000000" w:themeColor="text1"/>
-          <w:sz w:val="22"/>
-          <w:szCs w:val="22"/>
-        </w:rPr>
-        <w:t>Board of Governors of the Federal Reserve System (US), 3-Month Treasury Bill: Secondary Market Rate [TB3MS], retrieved from FRED, Federal Reserve Bank of St. Louis; https://fred.stlouisfed.org/series/TB3MS, September 10, 2020.</w:t>
-      </w:r>
-    </w:p>
-    <w:p>
-      <w:pPr>
-        <w:autoSpaceDE w:val="0"/>
-        <w:autoSpaceDN w:val="0"/>
-        <w:adjustRightInd w:val="0"/>
-        <w:spacing w:line="480" w:lineRule="auto"/>
-        <w:ind w:left="720" w:hanging="720"/>
-        <w:rPr>
-          <w:color w:val="000000" w:themeColor="text1"/>
-          <w:sz w:val="22"/>
-          <w:szCs w:val="22"/>
-        </w:rPr>
-      </w:pPr>
-      <w:r>
-        <w:rPr>
-          <w:color w:val="000000" w:themeColor="text1"/>
-          <w:spacing w:val="-5"/>
-          <w:sz w:val="22"/>
-          <w:szCs w:val="22"/>
-          <w:shd w:val="clear" w:color="auto" w:fill="FFFFFF"/>
-        </w:rPr>
-        <w:t>Breiman, Leo. “Bagging Predictors.” </w:t>
-      </w:r>
-      <w:r>
-        <w:rPr>
-          <w:i/>
-          <w:iCs/>
-          <w:color w:val="000000" w:themeColor="text1"/>
-          <w:spacing w:val="-5"/>
-          <w:sz w:val="22"/>
-          <w:szCs w:val="22"/>
-          <w:shd w:val="clear" w:color="auto" w:fill="FFFFFF"/>
-        </w:rPr>
-        <w:t>Machine Learning</w:t>
-      </w:r>
-      <w:r>
-        <w:rPr>
-          <w:color w:val="000000" w:themeColor="text1"/>
-          <w:spacing w:val="-5"/>
-          <w:sz w:val="22"/>
-          <w:szCs w:val="22"/>
-          <w:shd w:val="clear" w:color="auto" w:fill="FFFFFF"/>
-        </w:rPr>
-        <w:t>, vol. 24, 1996, pp. 123–140. </w:t>
-      </w:r>
-      <w:r>
-        <w:rPr>
-          <w:i/>
-          <w:iCs/>
-          <w:color w:val="000000" w:themeColor="text1"/>
-          <w:spacing w:val="-5"/>
-          <w:sz w:val="22"/>
-          <w:szCs w:val="22"/>
-          <w:shd w:val="clear" w:color="auto" w:fill="FFFFFF"/>
-        </w:rPr>
-        <w:t>Springer</w:t>
-      </w:r>
-      <w:r>
-        <w:rPr>
-          <w:color w:val="000000" w:themeColor="text1"/>
-          <w:spacing w:val="-5"/>
-          <w:sz w:val="22"/>
-          <w:szCs w:val="22"/>
-          <w:shd w:val="clear" w:color="auto" w:fill="FFFFFF"/>
-        </w:rPr>
-        <w:t xml:space="preserve">, </w:t>
-      </w:r>
-      <w:r>
-        <w:rPr>
-          <w:color w:val="000000" w:themeColor="text1"/>
-          <w:sz w:val="22"/>
-          <w:szCs w:val="22"/>
-        </w:rPr>
-        <w:t>https://link.springer.com/content/pdf/10.1023/A:1018054314350.pdf</w:t>
-      </w:r>
-      <w:r>
-        <w:rPr>
-          <w:color w:val="000000" w:themeColor="text1"/>
-          <w:spacing w:val="-5"/>
-          <w:sz w:val="22"/>
-          <w:szCs w:val="22"/>
-          <w:shd w:val="clear" w:color="auto" w:fill="FFFFFF"/>
-        </w:rPr>
-        <w:t>. Accessed 20 Mar. 2021.</w:t>
-      </w:r>
-    </w:p>
-    <w:p>
-      <w:pPr>
-        <w:spacing w:line="480" w:lineRule="auto"/>
-        <w:ind w:left="720" w:hanging="720"/>
-        <w:rPr>
-          <w:color w:val="000000" w:themeColor="text1"/>
-          <w:sz w:val="22"/>
-          <w:szCs w:val="22"/>
-        </w:rPr>
-      </w:pPr>
-      <w:r>
-        <w:rPr>
-          <w:color w:val="000000" w:themeColor="text1"/>
-          <w:sz w:val="22"/>
-          <w:szCs w:val="22"/>
-        </w:rPr>
-        <w:t>“Coding Random Forests in 100 Lines of Code.” Statworx. June 5, 2019. Accessed October 9, 2020. https://www.statworx.com/blog/coding-random-forests-in-100-lines-of-code/.</w:t>
-      </w:r>
-    </w:p>
-    <w:p>
-      <w:pPr>
-        <w:spacing w:line="480" w:lineRule="auto"/>
-        <w:ind w:left="720" w:hanging="720"/>
-        <w:rPr>
-          <w:color w:val="000000" w:themeColor="text1"/>
-          <w:sz w:val="22"/>
-          <w:szCs w:val="22"/>
-        </w:rPr>
-      </w:pPr>
-      <w:r>
-        <w:rPr>
-          <w:color w:val="000000" w:themeColor="text1"/>
-          <w:sz w:val="22"/>
-          <w:szCs w:val="22"/>
-        </w:rPr>
-        <w:t>“Coding Regression Trees in 150 Lines of Code.” Statworx. November 9, 2018. Accessed October 9, 2020. https://www.statworx.com/blog/coding-regression-trees-in-150-lines-of-code.</w:t>
-      </w:r>
-    </w:p>
-    <w:p>
-      <w:pPr>
-        <w:spacing w:line="480" w:lineRule="auto"/>
-        <w:ind w:left="720" w:hanging="720"/>
-        <w:rPr>
-          <w:color w:val="000000" w:themeColor="text1"/>
-          <w:sz w:val="22"/>
-          <w:szCs w:val="22"/>
-        </w:rPr>
-      </w:pPr>
-      <w:r>
-        <w:rPr>
-          <w:color w:val="000000" w:themeColor="text1"/>
-          <w:sz w:val="22"/>
-          <w:szCs w:val="22"/>
-          <w:shd w:val="clear" w:color="auto" w:fill="FFFFFF"/>
-        </w:rPr>
-        <w:t xml:space="preserve">De </w:t>
-      </w:r>
-      <w:proofErr w:type="spellStart"/>
-      <w:r>
-        <w:rPr>
-          <w:color w:val="000000" w:themeColor="text1"/>
-          <w:sz w:val="22"/>
-          <w:szCs w:val="22"/>
-          <w:shd w:val="clear" w:color="auto" w:fill="FFFFFF"/>
-        </w:rPr>
-        <w:t>Baets</w:t>
-      </w:r>
-      <w:proofErr w:type="spellEnd"/>
-      <w:r>
-        <w:rPr>
-          <w:color w:val="000000" w:themeColor="text1"/>
-          <w:sz w:val="22"/>
-          <w:szCs w:val="22"/>
-          <w:shd w:val="clear" w:color="auto" w:fill="FFFFFF"/>
-        </w:rPr>
-        <w:t>, Bernard, et al. “On Estimating Model Accuracy with Repeated Cross-Validation.” </w:t>
-      </w:r>
-      <w:proofErr w:type="spellStart"/>
-      <w:r>
-        <w:rPr>
-          <w:i/>
-          <w:iCs/>
-          <w:color w:val="000000" w:themeColor="text1"/>
-          <w:sz w:val="22"/>
-          <w:szCs w:val="22"/>
-          <w:shd w:val="clear" w:color="auto" w:fill="FFFFFF"/>
-        </w:rPr>
-        <w:t>BeneLearn</w:t>
-      </w:r>
-      <w:proofErr w:type="spellEnd"/>
-      <w:r>
-        <w:rPr>
-          <w:i/>
-          <w:iCs/>
-          <w:color w:val="000000" w:themeColor="text1"/>
-          <w:sz w:val="22"/>
-          <w:szCs w:val="22"/>
-          <w:shd w:val="clear" w:color="auto" w:fill="FFFFFF"/>
-        </w:rPr>
-        <w:t xml:space="preserve"> 2012: Proceedings of the 21st Belgian-Dutch Conference on Machine Learning</w:t>
-      </w:r>
-      <w:r>
-        <w:rPr>
-          <w:color w:val="000000" w:themeColor="text1"/>
-          <w:sz w:val="22"/>
-          <w:szCs w:val="22"/>
-          <w:shd w:val="clear" w:color="auto" w:fill="FFFFFF"/>
-        </w:rPr>
-        <w:t>, 2012, pp. 39–44</w:t>
-      </w:r>
-      <w:r>
-        <w:rPr>
-          <w:color w:val="000000" w:themeColor="text1"/>
-          <w:sz w:val="22"/>
-          <w:szCs w:val="22"/>
-        </w:rPr>
-        <w:t>.</w:t>
-      </w:r>
-    </w:p>
-    <w:p>
-      <w:pPr>
-        <w:autoSpaceDE w:val="0"/>
-        <w:autoSpaceDN w:val="0"/>
-        <w:adjustRightInd w:val="0"/>
-        <w:spacing w:line="480" w:lineRule="auto"/>
-        <w:ind w:left="720" w:hanging="720"/>
-        <w:rPr>
-          <w:color w:val="000000" w:themeColor="text1"/>
-          <w:sz w:val="22"/>
-          <w:szCs w:val="22"/>
-        </w:rPr>
-      </w:pPr>
-      <w:r>
-        <w:rPr>
-          <w:color w:val="000000" w:themeColor="text1"/>
-          <w:sz w:val="22"/>
-          <w:szCs w:val="22"/>
-        </w:rPr>
-        <w:t>Federal Reserve Bank of St. Louis, 10-Year Breakeven Inflation Rate [T10YIE], retrieved from FRED, Federal Reserve Bank of St. Louis; https://fred.stlouisfed.org/series/T10YIE, September 10, 2020.</w:t>
-      </w:r>
-    </w:p>
-    <w:p>
-      <w:pPr>
-        <w:spacing w:line="480" w:lineRule="auto"/>
-        <w:ind w:left="720" w:hanging="720"/>
-        <w:rPr>
-          <w:color w:val="000000" w:themeColor="text1"/>
-          <w:sz w:val="22"/>
-          <w:szCs w:val="22"/>
-        </w:rPr>
-      </w:pPr>
-      <w:r>
-        <w:rPr>
-          <w:color w:val="000000" w:themeColor="text1"/>
-          <w:spacing w:val="-5"/>
-          <w:sz w:val="22"/>
-          <w:szCs w:val="22"/>
-          <w:shd w:val="clear" w:color="auto" w:fill="FFFFFF"/>
-        </w:rPr>
-        <w:t>H</w:t>
-      </w:r>
-      <w:r>
-        <w:rPr>
-          <w:color w:val="000000" w:themeColor="text1"/>
-          <w:spacing w:val="-5"/>
-          <w:sz w:val="22"/>
-          <w:szCs w:val="22"/>
-          <w:shd w:val="clear" w:color="auto" w:fill="FFFFFF"/>
-        </w:rPr>
-        <w:t>aider</w:t>
-      </w:r>
-      <w:r>
-        <w:rPr>
-          <w:color w:val="000000" w:themeColor="text1"/>
-          <w:spacing w:val="-5"/>
-          <w:sz w:val="22"/>
-          <w:szCs w:val="22"/>
-          <w:shd w:val="clear" w:color="auto" w:fill="FFFFFF"/>
-        </w:rPr>
-        <w:t>, A</w:t>
-      </w:r>
-      <w:r>
-        <w:rPr>
-          <w:color w:val="000000" w:themeColor="text1"/>
-          <w:spacing w:val="-5"/>
-          <w:sz w:val="22"/>
-          <w:szCs w:val="22"/>
-          <w:shd w:val="clear" w:color="auto" w:fill="FFFFFF"/>
-        </w:rPr>
-        <w:t>dnan</w:t>
-      </w:r>
-      <w:r>
-        <w:rPr>
-          <w:color w:val="000000" w:themeColor="text1"/>
-          <w:spacing w:val="-5"/>
-          <w:sz w:val="22"/>
-          <w:szCs w:val="22"/>
-          <w:shd w:val="clear" w:color="auto" w:fill="FFFFFF"/>
-        </w:rPr>
-        <w:t xml:space="preserve">, and </w:t>
-      </w:r>
-      <w:r>
-        <w:rPr>
-          <w:color w:val="000000" w:themeColor="text1"/>
-          <w:spacing w:val="-5"/>
-          <w:sz w:val="22"/>
-          <w:szCs w:val="22"/>
-          <w:shd w:val="clear" w:color="auto" w:fill="FFFFFF"/>
-        </w:rPr>
-        <w:t>Muhammad Nadeem Hanif</w:t>
-      </w:r>
-      <w:r>
-        <w:rPr>
-          <w:color w:val="000000" w:themeColor="text1"/>
-          <w:spacing w:val="-5"/>
-          <w:sz w:val="22"/>
-          <w:szCs w:val="22"/>
-          <w:shd w:val="clear" w:color="auto" w:fill="FFFFFF"/>
-        </w:rPr>
-        <w:t>. “</w:t>
-      </w:r>
-      <w:r>
-        <w:rPr>
-          <w:color w:val="000000" w:themeColor="text1"/>
-          <w:spacing w:val="-5"/>
-          <w:sz w:val="22"/>
-          <w:szCs w:val="22"/>
-          <w:shd w:val="clear" w:color="auto" w:fill="FFFFFF"/>
-        </w:rPr>
-        <w:t>Inflation Forecasting in Pakistan Using Artificial Neural Networks</w:t>
-      </w:r>
-      <w:r>
-        <w:rPr>
-          <w:color w:val="000000" w:themeColor="text1"/>
-          <w:spacing w:val="-5"/>
-          <w:sz w:val="22"/>
-          <w:szCs w:val="22"/>
-          <w:shd w:val="clear" w:color="auto" w:fill="FFFFFF"/>
-        </w:rPr>
-        <w:t>.” </w:t>
-      </w:r>
-      <w:r>
-        <w:rPr>
-          <w:i/>
-          <w:iCs/>
-          <w:color w:val="000000" w:themeColor="text1"/>
-          <w:spacing w:val="-5"/>
-          <w:sz w:val="22"/>
-          <w:szCs w:val="22"/>
-          <w:shd w:val="clear" w:color="auto" w:fill="FFFFFF"/>
-        </w:rPr>
-        <w:t>Pakistan Economic and Social Review</w:t>
-      </w:r>
-      <w:r>
-        <w:rPr>
-          <w:color w:val="000000" w:themeColor="text1"/>
-          <w:spacing w:val="-5"/>
-          <w:sz w:val="22"/>
-          <w:szCs w:val="22"/>
-          <w:shd w:val="clear" w:color="auto" w:fill="FFFFFF"/>
-        </w:rPr>
-        <w:t>, vol. 47, no. 1, 2009, pp. 123–138. </w:t>
-      </w:r>
-      <w:r>
-        <w:rPr>
-          <w:i/>
-          <w:iCs/>
-          <w:color w:val="000000" w:themeColor="text1"/>
-          <w:spacing w:val="-5"/>
-          <w:sz w:val="22"/>
-          <w:szCs w:val="22"/>
-          <w:shd w:val="clear" w:color="auto" w:fill="FFFFFF"/>
-        </w:rPr>
-        <w:t>JSTOR</w:t>
-      </w:r>
-      <w:r>
-        <w:rPr>
-          <w:color w:val="000000" w:themeColor="text1"/>
-          <w:spacing w:val="-5"/>
-          <w:sz w:val="22"/>
-          <w:szCs w:val="22"/>
-          <w:shd w:val="clear" w:color="auto" w:fill="FFFFFF"/>
-        </w:rPr>
-        <w:t>, www.jstor.org/stable/25825345. Accessed 21 Mar. 2021.</w:t>
-      </w:r>
-    </w:p>
-    <w:p>
-      <w:pPr>
-        <w:spacing w:line="480" w:lineRule="auto"/>
-        <w:ind w:left="720" w:hanging="720"/>
-        <w:rPr>
-          <w:color w:val="000000" w:themeColor="text1"/>
-          <w:sz w:val="22"/>
-          <w:szCs w:val="22"/>
-        </w:rPr>
-      </w:pPr>
-      <w:r>
-        <w:rPr>
-          <w:color w:val="000000" w:themeColor="text1"/>
-          <w:spacing w:val="-5"/>
-          <w:sz w:val="22"/>
-          <w:szCs w:val="22"/>
-          <w:shd w:val="clear" w:color="auto" w:fill="FFFFFF"/>
-        </w:rPr>
-        <w:lastRenderedPageBreak/>
-        <w:t>Hansen, Bruce E. “Tests for Parameter Instability in Regressions with I(1) Processes.” </w:t>
-      </w:r>
-      <w:r>
-        <w:rPr>
-          <w:i/>
-          <w:iCs/>
-          <w:color w:val="000000" w:themeColor="text1"/>
-          <w:spacing w:val="-5"/>
-          <w:sz w:val="22"/>
-          <w:szCs w:val="22"/>
-          <w:shd w:val="clear" w:color="auto" w:fill="FFFFFF"/>
-        </w:rPr>
-        <w:t>Journal of Business &amp; Economic Statistics</w:t>
-      </w:r>
-      <w:r>
-        <w:rPr>
-          <w:color w:val="000000" w:themeColor="text1"/>
-          <w:spacing w:val="-5"/>
-          <w:sz w:val="22"/>
-          <w:szCs w:val="22"/>
-          <w:shd w:val="clear" w:color="auto" w:fill="FFFFFF"/>
-        </w:rPr>
-        <w:t>, vol. 20, no. 1, 2002, pp. 45–59. </w:t>
-      </w:r>
-      <w:r>
-        <w:rPr>
-          <w:i/>
-          <w:iCs/>
-          <w:color w:val="000000" w:themeColor="text1"/>
-          <w:spacing w:val="-5"/>
-          <w:sz w:val="22"/>
-          <w:szCs w:val="22"/>
-          <w:shd w:val="clear" w:color="auto" w:fill="FFFFFF"/>
-        </w:rPr>
-        <w:t>JSTOR</w:t>
-      </w:r>
-      <w:r>
-        <w:rPr>
-          <w:color w:val="000000" w:themeColor="text1"/>
-          <w:spacing w:val="-5"/>
-          <w:sz w:val="22"/>
-          <w:szCs w:val="22"/>
-          <w:shd w:val="clear" w:color="auto" w:fill="FFFFFF"/>
-        </w:rPr>
-        <w:t>, www.jstor.org/stable/1392149. Accessed 21 Mar. 2021.</w:t>
-      </w:r>
-    </w:p>
-    <w:p>
-      <w:pPr>
-        <w:spacing w:line="480" w:lineRule="auto"/>
-        <w:ind w:left="720" w:hanging="720"/>
-        <w:rPr>
-          <w:color w:val="000000" w:themeColor="text1"/>
-          <w:sz w:val="22"/>
-          <w:szCs w:val="22"/>
-        </w:rPr>
-      </w:pPr>
-      <w:r>
-        <w:rPr>
-          <w:color w:val="000000" w:themeColor="text1"/>
-          <w:spacing w:val="-5"/>
-          <w:sz w:val="22"/>
-          <w:szCs w:val="22"/>
-          <w:shd w:val="clear" w:color="auto" w:fill="FFFFFF"/>
-        </w:rPr>
-        <w:t>Inoue, Atsushi, and Lutz Kilian. “How Useful Is Bagging in Forecasting Economic Time Series? A Case Study of U.S. Consumer Price Inflation.” </w:t>
-      </w:r>
-      <w:r>
-        <w:rPr>
-          <w:i/>
-          <w:iCs/>
-          <w:color w:val="000000" w:themeColor="text1"/>
-          <w:spacing w:val="-5"/>
-          <w:sz w:val="22"/>
-          <w:szCs w:val="22"/>
-          <w:shd w:val="clear" w:color="auto" w:fill="FFFFFF"/>
-        </w:rPr>
-        <w:t>Journal of the American Statistical Association</w:t>
-      </w:r>
-      <w:r>
-        <w:rPr>
-          <w:color w:val="000000" w:themeColor="text1"/>
-          <w:spacing w:val="-5"/>
-          <w:sz w:val="22"/>
-          <w:szCs w:val="22"/>
-          <w:shd w:val="clear" w:color="auto" w:fill="FFFFFF"/>
-        </w:rPr>
-        <w:t>, vol. 103, no. 482, 2008, pp. 511–522. </w:t>
-      </w:r>
-      <w:r>
-        <w:rPr>
-          <w:i/>
-          <w:iCs/>
-          <w:color w:val="000000" w:themeColor="text1"/>
-          <w:spacing w:val="-5"/>
-          <w:sz w:val="22"/>
-          <w:szCs w:val="22"/>
-          <w:shd w:val="clear" w:color="auto" w:fill="FFFFFF"/>
-        </w:rPr>
-        <w:t>JSTOR</w:t>
-      </w:r>
-      <w:r>
-        <w:rPr>
-          <w:color w:val="000000" w:themeColor="text1"/>
-          <w:spacing w:val="-5"/>
-          <w:sz w:val="22"/>
-          <w:szCs w:val="22"/>
-          <w:shd w:val="clear" w:color="auto" w:fill="FFFFFF"/>
-        </w:rPr>
-        <w:t>, www.jstor.org/stable/27640075. Accessed 21 Mar. 2021.</w:t>
-      </w:r>
-    </w:p>
-    <w:p>
-      <w:pPr>
-        <w:spacing w:line="480" w:lineRule="auto"/>
-        <w:ind w:left="720" w:hanging="720"/>
-        <w:rPr>
-          <w:color w:val="000000" w:themeColor="text1"/>
-          <w:sz w:val="22"/>
-          <w:szCs w:val="22"/>
-        </w:rPr>
-      </w:pPr>
-      <w:r>
-        <w:rPr>
-          <w:color w:val="000000" w:themeColor="text1"/>
-          <w:sz w:val="22"/>
-          <w:szCs w:val="22"/>
-        </w:rPr>
-        <w:t>Office for National Statistics, CPIH Index 00: All Items 2015 = 100, retrieved from ONS; https://www.ons.gov.uk/economy/inflationandpriceindices/timeseries/l522/mm23</w:t>
-      </w:r>
-      <w:r>
-        <w:rPr>
-          <w:color w:val="000000" w:themeColor="text1"/>
-          <w:sz w:val="22"/>
-          <w:szCs w:val="22"/>
-        </w:rPr>
-        <w:t>,</w:t>
-      </w:r>
-      <w:r>
-        <w:rPr>
-          <w:color w:val="000000" w:themeColor="text1"/>
-          <w:sz w:val="22"/>
-          <w:szCs w:val="22"/>
-        </w:rPr>
-        <w:t xml:space="preserve"> February 20, 2021.</w:t>
-      </w:r>
-    </w:p>
-    <w:p>
-      <w:pPr>
-        <w:spacing w:line="480" w:lineRule="auto"/>
-        <w:ind w:left="720" w:hanging="720"/>
-        <w:rPr>
-          <w:color w:val="000000" w:themeColor="text1"/>
-          <w:sz w:val="22"/>
-          <w:szCs w:val="22"/>
-        </w:rPr>
-      </w:pPr>
-      <w:r>
-        <w:rPr>
-          <w:color w:val="000000" w:themeColor="text1"/>
-          <w:sz w:val="22"/>
-          <w:szCs w:val="22"/>
-        </w:rPr>
-        <w:t>“Package ‘</w:t>
-      </w:r>
-      <w:proofErr w:type="spellStart"/>
-      <w:r>
-        <w:rPr>
-          <w:color w:val="000000" w:themeColor="text1"/>
-          <w:sz w:val="22"/>
-          <w:szCs w:val="22"/>
-        </w:rPr>
-        <w:t>randomForest</w:t>
-      </w:r>
-      <w:proofErr w:type="spellEnd"/>
-      <w:r>
-        <w:rPr>
-          <w:color w:val="000000" w:themeColor="text1"/>
-          <w:sz w:val="22"/>
-          <w:szCs w:val="22"/>
-        </w:rPr>
-        <w:t xml:space="preserve">’.” CRAN. March 25, 2018. Accessed October 9, 2020. </w:t>
-      </w:r>
-      <w:r>
-        <w:rPr>
-          <w:color w:val="000000" w:themeColor="text1"/>
-          <w:sz w:val="22"/>
-          <w:szCs w:val="22"/>
-        </w:rPr>
-        <w:t>https://cran.r-project.org/web/packages/randomForest/randomForest.pdf</w:t>
-      </w:r>
-      <w:r>
-        <w:rPr>
-          <w:color w:val="000000" w:themeColor="text1"/>
-          <w:sz w:val="22"/>
-          <w:szCs w:val="22"/>
-        </w:rPr>
-        <w:t>.</w:t>
-      </w:r>
-    </w:p>
-    <w:p>
-      <w:pPr>
-        <w:spacing w:line="480" w:lineRule="auto"/>
-        <w:ind w:left="720" w:hanging="720"/>
-        <w:rPr>
-          <w:color w:val="000000" w:themeColor="text1"/>
-          <w:spacing w:val="-5"/>
-          <w:sz w:val="22"/>
-          <w:szCs w:val="22"/>
-          <w:shd w:val="clear" w:color="auto" w:fill="FFFFFF"/>
-        </w:rPr>
-      </w:pPr>
-      <w:r>
-        <w:rPr>
-          <w:color w:val="000000" w:themeColor="text1"/>
-          <w:spacing w:val="-5"/>
-          <w:sz w:val="22"/>
-          <w:szCs w:val="22"/>
-          <w:shd w:val="clear" w:color="auto" w:fill="FFFFFF"/>
-        </w:rPr>
-        <w:t>Picard, Richard R., and R. Dennis Cook. “Cross-Validation of Regression Models.” </w:t>
-      </w:r>
-      <w:r>
-        <w:rPr>
-          <w:i/>
-          <w:iCs/>
-          <w:color w:val="000000" w:themeColor="text1"/>
-          <w:spacing w:val="-5"/>
-          <w:sz w:val="22"/>
-          <w:szCs w:val="22"/>
-          <w:shd w:val="clear" w:color="auto" w:fill="FFFFFF"/>
-        </w:rPr>
-        <w:t>Journal of the American Statistical Association</w:t>
-      </w:r>
-      <w:r>
-        <w:rPr>
-          <w:color w:val="000000" w:themeColor="text1"/>
-          <w:spacing w:val="-5"/>
-          <w:sz w:val="22"/>
-          <w:szCs w:val="22"/>
-          <w:shd w:val="clear" w:color="auto" w:fill="FFFFFF"/>
-        </w:rPr>
-        <w:t>, vol. 79, no. 387, 1984, pp. 575–583. </w:t>
-      </w:r>
-      <w:r>
-        <w:rPr>
-          <w:i/>
-          <w:iCs/>
-          <w:color w:val="000000" w:themeColor="text1"/>
-          <w:spacing w:val="-5"/>
-          <w:sz w:val="22"/>
-          <w:szCs w:val="22"/>
-          <w:shd w:val="clear" w:color="auto" w:fill="FFFFFF"/>
-        </w:rPr>
-        <w:t>JSTOR</w:t>
-      </w:r>
-      <w:r>
-        <w:rPr>
-          <w:color w:val="000000" w:themeColor="text1"/>
-          <w:spacing w:val="-5"/>
-          <w:sz w:val="22"/>
-          <w:szCs w:val="22"/>
-          <w:shd w:val="clear" w:color="auto" w:fill="FFFFFF"/>
-        </w:rPr>
-        <w:t>, www.jstor.org/stable/2288403. Accessed 8 Mar. 2021.</w:t>
-      </w:r>
-    </w:p>
-    <w:p>
-      <w:pPr>
-        <w:spacing w:line="480" w:lineRule="auto"/>
-        <w:ind w:left="720" w:hanging="720"/>
-        <w:rPr>
-          <w:color w:val="000000" w:themeColor="text1"/>
-          <w:sz w:val="22"/>
-          <w:szCs w:val="22"/>
-        </w:rPr>
-      </w:pPr>
-      <w:r>
-        <w:rPr>
-          <w:color w:val="000000" w:themeColor="text1"/>
-          <w:sz w:val="22"/>
-          <w:szCs w:val="22"/>
-        </w:rPr>
-        <w:t>“Time series forecasting with random forest.” R-bloggers. September 25, 2019. Accessed October 20, 2020. https://www.r-bloggers.com/2019/09/time-series-forecasting-with-random-forest/.</w:t>
-      </w:r>
-    </w:p>
-    <w:p>
-      <w:pPr>
-        <w:spacing w:line="480" w:lineRule="auto"/>
-        <w:ind w:left="720" w:hanging="720"/>
-        <w:rPr>
-          <w:color w:val="000000" w:themeColor="text1"/>
-          <w:sz w:val="22"/>
-          <w:szCs w:val="22"/>
-        </w:rPr>
-      </w:pPr>
-      <w:r>
-        <w:rPr>
-          <w:color w:val="000000" w:themeColor="text1"/>
-          <w:sz w:val="22"/>
-          <w:szCs w:val="22"/>
-        </w:rPr>
-        <w:t xml:space="preserve">Tin Kam Ho, "Random decision forests," Proceedings of 3rd International Conference on Document Analysis and Recognition, Montreal, Quebec, Canada, 1995, pp. 278-282 vol.1, </w:t>
-      </w:r>
-      <w:proofErr w:type="spellStart"/>
-      <w:r>
-        <w:rPr>
-          <w:color w:val="000000" w:themeColor="text1"/>
-          <w:sz w:val="22"/>
-          <w:szCs w:val="22"/>
-        </w:rPr>
-        <w:t>doi</w:t>
-      </w:r>
-      <w:proofErr w:type="spellEnd"/>
-      <w:r>
-        <w:rPr>
-          <w:color w:val="000000" w:themeColor="text1"/>
-          <w:sz w:val="22"/>
-          <w:szCs w:val="22"/>
-        </w:rPr>
-        <w:t>: 10.1109/ICDAR.1995.598994.</w:t>
-      </w:r>
-    </w:p>
-    <w:p>
-      <w:pPr>
-        <w:spacing w:line="480" w:lineRule="auto"/>
-        <w:ind w:left="720" w:hanging="720"/>
-        <w:rPr>
-          <w:color w:val="000000" w:themeColor="text1"/>
-          <w:sz w:val="22"/>
-          <w:szCs w:val="22"/>
-        </w:rPr>
-      </w:pPr>
-      <w:r>
-        <w:rPr>
-          <w:color w:val="000000" w:themeColor="text1"/>
-          <w:sz w:val="22"/>
-          <w:szCs w:val="22"/>
-        </w:rPr>
-        <w:t>“Tuning Random Forest on Time Series Data.” R-bloggers. November 21, 2019. Accessed October 20, 2020. https://www.r-bloggers.com/2019/11/tuning-random-forest-on-time-series-data/.</w:t>
-      </w:r>
-    </w:p>
-    <w:p>
-      <w:pPr>
-        <w:autoSpaceDE w:val="0"/>
-        <w:autoSpaceDN w:val="0"/>
-        <w:adjustRightInd w:val="0"/>
-        <w:spacing w:line="480" w:lineRule="auto"/>
-        <w:ind w:left="720" w:hanging="720"/>
-        <w:rPr>
-          <w:color w:val="000000" w:themeColor="text1"/>
-          <w:sz w:val="22"/>
-          <w:szCs w:val="22"/>
-        </w:rPr>
-      </w:pPr>
-      <w:r>
-        <w:rPr>
-          <w:color w:val="000000" w:themeColor="text1"/>
-          <w:sz w:val="22"/>
-          <w:szCs w:val="22"/>
-        </w:rPr>
-        <w:t>U.S. Bureau of Labor Statistics, Consumer Price Index for All Urban Consumers: All Items in U.S. City Average [CPIAUCNS], retrieved from FRED, Federal Reserve Bank of St. Louis; https://fred.stlouisfed.org/series/CPIAUCNS, September 11, 2020.</w:t>
-      </w:r>
-    </w:p>
-    <w:p>
-      <w:pPr>
-        <w:autoSpaceDE w:val="0"/>
-        <w:autoSpaceDN w:val="0"/>
-        <w:adjustRightInd w:val="0"/>
-        <w:spacing w:line="480" w:lineRule="auto"/>
-        <w:ind w:left="720" w:hanging="720"/>
-        <w:rPr>
-          <w:color w:val="000000" w:themeColor="text1"/>
-          <w:sz w:val="22"/>
-          <w:szCs w:val="22"/>
-        </w:rPr>
-      </w:pPr>
-      <w:r>
-        <w:rPr>
-          <w:color w:val="000000" w:themeColor="text1"/>
-          <w:sz w:val="22"/>
-          <w:szCs w:val="22"/>
-        </w:rPr>
-        <w:lastRenderedPageBreak/>
-        <w:t>U.S. Bureau of Labor Statistics, Consumer Price Index for All Urban Consumers: All Items in U.S. City Average [CPIAUCSL], retrieved from FRED, Federal Reserve Bank of St. Louis; https://fred.stlouisfed.org/series/CPIAUCSL, September 11, 2020.</w:t>
-      </w:r>
-    </w:p>
-    <w:p>
-      <w:pPr>
-        <w:spacing w:line="480" w:lineRule="auto"/>
-        <w:ind w:left="720" w:hanging="720"/>
-        <w:rPr>
-          <w:color w:val="000000" w:themeColor="text1"/>
-          <w:sz w:val="22"/>
-          <w:szCs w:val="22"/>
-        </w:rPr>
-      </w:pPr>
-      <w:r>
-        <w:rPr>
-          <w:color w:val="000000" w:themeColor="text1"/>
-          <w:sz w:val="22"/>
-          <w:szCs w:val="22"/>
-        </w:rPr>
-        <w:t>U.S. Bureau of Labor Statistics, Unemployment Rate [UNRATE], retrieved from FRED, Federal Reserve Bank of St. Louis; https://fred.stlouisfed.org/series/UNRATE, September 10, 2020.</w:t>
-      </w:r>
-    </w:p>
-    <w:p>
-      <w:pPr>
-        <w:autoSpaceDE w:val="0"/>
-        <w:autoSpaceDN w:val="0"/>
-        <w:adjustRightInd w:val="0"/>
-        <w:spacing w:line="480" w:lineRule="auto"/>
-        <w:ind w:left="720" w:hanging="720"/>
-        <w:rPr>
-          <w:color w:val="000000" w:themeColor="text1"/>
-          <w:sz w:val="22"/>
-          <w:szCs w:val="22"/>
-        </w:rPr>
-      </w:pPr>
-      <w:r>
-        <w:rPr>
-          <w:color w:val="000000" w:themeColor="text1"/>
-          <w:sz w:val="22"/>
-          <w:szCs w:val="22"/>
-        </w:rPr>
-        <w:t>U.S. Bureau of Labor Statistics, Unemployment Rate [UNRATENSA], retrieved from FRED, Federal Reserve Bank of St. Louis; https://fred.stlouisfed.org/series/UNRATENSA, September 10, 2020.</w:t>
-      </w:r>
-    </w:p>
-    <w:p>
-      <w:pPr>
-        <w:autoSpaceDE w:val="0"/>
-        <w:autoSpaceDN w:val="0"/>
-        <w:adjustRightInd w:val="0"/>
-        <w:spacing w:line="480" w:lineRule="auto"/>
-        <w:ind w:left="720" w:hanging="720"/>
-        <w:rPr>
-          <w:color w:val="000000" w:themeColor="text1"/>
-          <w:sz w:val="22"/>
-          <w:szCs w:val="22"/>
-        </w:rPr>
-      </w:pPr>
-      <w:r>
-        <w:rPr>
-          <w:color w:val="000000" w:themeColor="text1"/>
-          <w:sz w:val="22"/>
-          <w:szCs w:val="22"/>
-        </w:rPr>
-        <w:t>U.S. Congressional Budget Office, Natural Rate of Unemployment (Long-Term) [NROU], retrieved from FRED, Federal Reserve Bank of St. Louis; https://fred.stlouisfed.org/series/NROU, September 10, 2020.</w:t>
-      </w:r>
-    </w:p>
-    <w:p>
-      <w:pPr>
-        <w:autoSpaceDE w:val="0"/>
-        <w:autoSpaceDN w:val="0"/>
-        <w:adjustRightInd w:val="0"/>
-        <w:spacing w:line="480" w:lineRule="auto"/>
-        <w:ind w:left="720" w:hanging="720"/>
-        <w:rPr>
-          <w:color w:val="000000" w:themeColor="text1"/>
-          <w:sz w:val="22"/>
-          <w:szCs w:val="22"/>
-        </w:rPr>
-      </w:pPr>
-      <w:r>
-        <w:rPr>
-          <w:color w:val="000000" w:themeColor="text1"/>
-          <w:sz w:val="22"/>
-          <w:szCs w:val="22"/>
-        </w:rPr>
-        <w:t>U.S. Congressional Budget Office, Natural Rate of Unemployment (Short-Term) [NROUST], retrieved from FRED, Federal Reserve Bank of St. Louis; https://fred.stlouisfed.org/series/NROUST, September 10, 2020.</w:t>
-      </w:r>
-    </w:p>
-    <w:p>
-      <w:pPr>
-        <w:pStyle w:val="Heading1"/>
-        <w:shd w:val="clear" w:color="auto" w:fill="FFFFFF"/>
-        <w:spacing w:before="0" w:beforeAutospacing="0" w:after="0" w:afterAutospacing="0" w:line="480" w:lineRule="auto"/>
-        <w:ind w:left="720" w:hanging="720"/>
-        <w:textAlignment w:val="baseline"/>
-        <w:rPr>
-          <w:b w:val="0"/>
-          <w:bCs w:val="0"/>
-          <w:color w:val="000000" w:themeColor="text1"/>
-          <w:sz w:val="22"/>
-          <w:szCs w:val="22"/>
-        </w:rPr>
-      </w:pPr>
-      <w:r>
-        <w:rPr>
-          <w:b w:val="0"/>
-          <w:bCs w:val="0"/>
-          <w:color w:val="000000" w:themeColor="text1"/>
-          <w:sz w:val="22"/>
-          <w:szCs w:val="22"/>
-        </w:rPr>
-        <w:t>“</w:t>
-      </w:r>
-      <w:r>
-        <w:rPr>
-          <w:b w:val="0"/>
-          <w:bCs w:val="0"/>
-          <w:color w:val="000000" w:themeColor="text1"/>
-          <w:sz w:val="22"/>
-          <w:szCs w:val="22"/>
-          <w:bdr w:val="none" w:sz="0" w:space="0" w:color="auto" w:frame="1"/>
-        </w:rPr>
-        <w:t>Using k-fold cross-validation for time-series model selection.</w:t>
-      </w:r>
-      <w:r>
-        <w:rPr>
-          <w:b w:val="0"/>
-          <w:bCs w:val="0"/>
-          <w:color w:val="000000" w:themeColor="text1"/>
-          <w:sz w:val="22"/>
-          <w:szCs w:val="22"/>
-        </w:rPr>
-        <w:t>” Stats Stack Exchange. August 10, 2011. Accessed October 9, 2020. https://stats.stackexchange.com/questions/14099/using-k-fold-cross-validation-for-time-series-model-selection</w:t>
-      </w:r>
-      <w:r>
-        <w:rPr>
-          <w:b w:val="0"/>
-          <w:bCs w:val="0"/>
-          <w:color w:val="000000" w:themeColor="text1"/>
-          <w:sz w:val="22"/>
-          <w:szCs w:val="22"/>
-        </w:rPr>
-        <w:t>/.</w:t>
-      </w:r>
-    </w:p>
-    <w:p>
-      <w:pPr>
-        <w:autoSpaceDE w:val="0"/>
-        <w:autoSpaceDN w:val="0"/>
-        <w:adjustRightInd w:val="0"/>
-        <w:spacing w:line="480" w:lineRule="auto"/>
-        <w:ind w:left="720" w:hanging="720"/>
-        <w:rPr>
-          <w:color w:val="000000" w:themeColor="text1"/>
-          <w:sz w:val="22"/>
-          <w:szCs w:val="22"/>
-        </w:rPr>
-      </w:pPr>
-      <w:r>
-        <w:rPr>
-          <w:color w:val="000000" w:themeColor="text1"/>
-          <w:sz w:val="22"/>
-          <w:szCs w:val="22"/>
-        </w:rPr>
-        <w:t>University of Michigan, University of Michigan: Inflation Expectation [MICH], retrieved from FRED, Federal Reserve Bank of St. Louis; https://fred.stlouisfed.org/series/MICH, September 10, 2020.</w:t>
       </w:r>
     </w:p>
     <w:p>
@@ -30180,12 +29016,1119 @@
     <w:p>
       <w:pPr>
         <w:spacing w:line="480" w:lineRule="auto"/>
-        <w:rPr>
+      </w:pPr>
+    </w:p>
+    <w:p>
+      <w:pPr>
+        <w:spacing w:line="480" w:lineRule="auto"/>
+      </w:pPr>
+    </w:p>
+    <w:p>
+      <w:pPr>
+        <w:autoSpaceDE w:val="0"/>
+        <w:autoSpaceDN w:val="0"/>
+        <w:adjustRightInd w:val="0"/>
+        <w:spacing w:line="480" w:lineRule="auto"/>
+        <w:ind w:left="720" w:hanging="720"/>
+        <w:rPr>
+          <w:sz w:val="22"/>
+          <w:szCs w:val="22"/>
+        </w:rPr>
+      </w:pPr>
+      <w:r>
+        <w:rPr>
+          <w:sz w:val="22"/>
+          <w:szCs w:val="22"/>
+        </w:rPr>
+        <w:lastRenderedPageBreak/>
+        <w:t>REFERENCES</w:t>
+      </w:r>
+    </w:p>
+    <w:p>
+      <w:pPr>
+        <w:spacing w:line="480" w:lineRule="auto"/>
+        <w:ind w:left="720" w:hanging="720"/>
+        <w:rPr>
+          <w:color w:val="000000" w:themeColor="text1"/>
+          <w:sz w:val="22"/>
+          <w:szCs w:val="22"/>
+        </w:rPr>
+      </w:pPr>
+      <w:proofErr w:type="spellStart"/>
+      <w:r>
+        <w:rPr>
+          <w:color w:val="000000" w:themeColor="text1"/>
+          <w:sz w:val="22"/>
+          <w:szCs w:val="22"/>
+        </w:rPr>
+        <w:t>Bergstra</w:t>
+      </w:r>
+      <w:proofErr w:type="spellEnd"/>
+      <w:r>
+        <w:rPr>
+          <w:color w:val="000000" w:themeColor="text1"/>
+          <w:sz w:val="22"/>
+          <w:szCs w:val="22"/>
+        </w:rPr>
+        <w:t xml:space="preserve">, James et al., “Algorithms for Hyper-Parameter Optimization,” Proceedings of the 25th Annual Conference on Neural Information Processing Systems, 2011, pp. 2546-2554 vol. 24. </w:t>
+      </w:r>
+    </w:p>
+    <w:p>
+      <w:pPr>
+        <w:autoSpaceDE w:val="0"/>
+        <w:autoSpaceDN w:val="0"/>
+        <w:adjustRightInd w:val="0"/>
+        <w:spacing w:line="480" w:lineRule="auto"/>
+        <w:ind w:left="720" w:hanging="720"/>
+        <w:rPr>
+          <w:color w:val="000000" w:themeColor="text1"/>
+          <w:sz w:val="22"/>
+          <w:szCs w:val="22"/>
+        </w:rPr>
+      </w:pPr>
+      <w:r>
+        <w:rPr>
+          <w:color w:val="000000" w:themeColor="text1"/>
+          <w:sz w:val="22"/>
+          <w:szCs w:val="22"/>
+        </w:rPr>
+        <w:t>Board of Governors of the Federal Reserve System (US), 1-Year Treasury Bill: Secondary Market Rate [TB1YR], retrieved from FRED, Federal Reserve Bank of St. Louis; https://fred.stlouisfed.org/series/TB1YR, September 10, 2020.</w:t>
+      </w:r>
+    </w:p>
+    <w:p>
+      <w:pPr>
+        <w:autoSpaceDE w:val="0"/>
+        <w:autoSpaceDN w:val="0"/>
+        <w:adjustRightInd w:val="0"/>
+        <w:spacing w:line="480" w:lineRule="auto"/>
+        <w:ind w:left="720" w:hanging="720"/>
+        <w:rPr>
+          <w:color w:val="000000" w:themeColor="text1"/>
+          <w:sz w:val="22"/>
+          <w:szCs w:val="22"/>
+        </w:rPr>
+      </w:pPr>
+      <w:r>
+        <w:rPr>
+          <w:color w:val="000000" w:themeColor="text1"/>
+          <w:sz w:val="22"/>
+          <w:szCs w:val="22"/>
+        </w:rPr>
+        <w:t>Board of Governors of the Federal Reserve System (US), 10-Year Treasury Constant Maturity Rate [DGS10], retrieved from FRED, Federal Reserve Bank of St. Louis; https://fred.stlouisfed.org/series/DGS10, September 10, 2020.</w:t>
+      </w:r>
+    </w:p>
+    <w:p>
+      <w:pPr>
+        <w:autoSpaceDE w:val="0"/>
+        <w:autoSpaceDN w:val="0"/>
+        <w:adjustRightInd w:val="0"/>
+        <w:spacing w:line="480" w:lineRule="auto"/>
+        <w:ind w:left="720" w:hanging="720"/>
+        <w:rPr>
+          <w:color w:val="000000" w:themeColor="text1"/>
+          <w:sz w:val="22"/>
+          <w:szCs w:val="22"/>
+        </w:rPr>
+      </w:pPr>
+      <w:r>
+        <w:rPr>
+          <w:color w:val="000000" w:themeColor="text1"/>
+          <w:sz w:val="22"/>
+          <w:szCs w:val="22"/>
+        </w:rPr>
+        <w:t>Board of Governors of the Federal Reserve System (US), 3-Month Treasury Bill: Secondary Market Rate [TB3MS], retrieved from FRED, Federal Reserve Bank of St. Louis; https://fred.stlouisfed.org/series/TB3MS, September 10, 2020.</w:t>
+      </w:r>
+    </w:p>
+    <w:p>
+      <w:pPr>
+        <w:autoSpaceDE w:val="0"/>
+        <w:autoSpaceDN w:val="0"/>
+        <w:adjustRightInd w:val="0"/>
+        <w:spacing w:line="480" w:lineRule="auto"/>
+        <w:ind w:left="720" w:hanging="720"/>
+        <w:rPr>
+          <w:color w:val="000000" w:themeColor="text1"/>
+          <w:sz w:val="22"/>
+          <w:szCs w:val="22"/>
+        </w:rPr>
+      </w:pPr>
+      <w:r>
+        <w:rPr>
+          <w:color w:val="000000" w:themeColor="text1"/>
+          <w:spacing w:val="-5"/>
+          <w:sz w:val="22"/>
+          <w:szCs w:val="22"/>
+          <w:shd w:val="clear" w:color="auto" w:fill="FFFFFF"/>
+        </w:rPr>
+        <w:t>Breiman, Leo. “Bagging Predictors.” </w:t>
+      </w:r>
+      <w:r>
+        <w:rPr>
+          <w:i/>
+          <w:iCs/>
+          <w:color w:val="000000" w:themeColor="text1"/>
+          <w:spacing w:val="-5"/>
+          <w:sz w:val="22"/>
+          <w:szCs w:val="22"/>
+          <w:shd w:val="clear" w:color="auto" w:fill="FFFFFF"/>
+        </w:rPr>
+        <w:t>Machine Learning</w:t>
+      </w:r>
+      <w:r>
+        <w:rPr>
+          <w:color w:val="000000" w:themeColor="text1"/>
+          <w:spacing w:val="-5"/>
+          <w:sz w:val="22"/>
+          <w:szCs w:val="22"/>
+          <w:shd w:val="clear" w:color="auto" w:fill="FFFFFF"/>
+        </w:rPr>
+        <w:t>, vol. 24, 1996, pp. 123–140. </w:t>
+      </w:r>
+      <w:r>
+        <w:rPr>
+          <w:i/>
+          <w:iCs/>
+          <w:color w:val="000000" w:themeColor="text1"/>
+          <w:spacing w:val="-5"/>
+          <w:sz w:val="22"/>
+          <w:szCs w:val="22"/>
+          <w:shd w:val="clear" w:color="auto" w:fill="FFFFFF"/>
+        </w:rPr>
+        <w:t>Springer</w:t>
+      </w:r>
+      <w:r>
+        <w:rPr>
+          <w:color w:val="000000" w:themeColor="text1"/>
+          <w:spacing w:val="-5"/>
+          <w:sz w:val="22"/>
+          <w:szCs w:val="22"/>
+          <w:shd w:val="clear" w:color="auto" w:fill="FFFFFF"/>
+        </w:rPr>
+        <w:t xml:space="preserve">, </w:t>
+      </w:r>
+      <w:r>
+        <w:rPr>
+          <w:color w:val="000000" w:themeColor="text1"/>
+          <w:sz w:val="22"/>
+          <w:szCs w:val="22"/>
+        </w:rPr>
+        <w:t>https://link.springer.com/content/pdf/10.1023/A:1018054314350.pdf</w:t>
+      </w:r>
+      <w:r>
+        <w:rPr>
+          <w:color w:val="000000" w:themeColor="text1"/>
+          <w:spacing w:val="-5"/>
+          <w:sz w:val="22"/>
+          <w:szCs w:val="22"/>
+          <w:shd w:val="clear" w:color="auto" w:fill="FFFFFF"/>
+        </w:rPr>
+        <w:t>. Accessed 20 Mar. 2021.</w:t>
+      </w:r>
+    </w:p>
+    <w:p>
+      <w:pPr>
+        <w:spacing w:line="480" w:lineRule="auto"/>
+        <w:ind w:left="720" w:hanging="720"/>
+        <w:rPr>
+          <w:color w:val="000000" w:themeColor="text1"/>
+          <w:sz w:val="22"/>
+          <w:szCs w:val="22"/>
+        </w:rPr>
+      </w:pPr>
+      <w:r>
+        <w:rPr>
+          <w:color w:val="000000" w:themeColor="text1"/>
+          <w:sz w:val="22"/>
+          <w:szCs w:val="22"/>
+        </w:rPr>
+        <w:t>“Coding Random Forests in 100 Lines of Code.” Statworx. June 5, 2019. Accessed October 9, 2020. https://www.statworx.com/blog/coding-random-forests-in-100-lines-of-code/.</w:t>
+      </w:r>
+    </w:p>
+    <w:p>
+      <w:pPr>
+        <w:spacing w:line="480" w:lineRule="auto"/>
+        <w:ind w:left="720" w:hanging="720"/>
+        <w:rPr>
+          <w:color w:val="000000" w:themeColor="text1"/>
+          <w:sz w:val="22"/>
+          <w:szCs w:val="22"/>
+        </w:rPr>
+      </w:pPr>
+      <w:r>
+        <w:rPr>
+          <w:color w:val="000000" w:themeColor="text1"/>
+          <w:sz w:val="22"/>
+          <w:szCs w:val="22"/>
+        </w:rPr>
+        <w:t>“Coding Regression Trees in 150 Lines of Code.” Statworx. November 9, 2018. Accessed October 9, 2020. https://www.statworx.com/blog/coding-regression-trees-in-150-lines-of-code.</w:t>
+      </w:r>
+    </w:p>
+    <w:p>
+      <w:pPr>
+        <w:spacing w:line="480" w:lineRule="auto"/>
+        <w:ind w:left="720" w:hanging="720"/>
+        <w:rPr>
+          <w:color w:val="000000" w:themeColor="text1"/>
+          <w:sz w:val="22"/>
+          <w:szCs w:val="22"/>
+        </w:rPr>
+      </w:pPr>
+      <w:r>
+        <w:rPr>
+          <w:color w:val="000000" w:themeColor="text1"/>
+          <w:sz w:val="22"/>
+          <w:szCs w:val="22"/>
+          <w:shd w:val="clear" w:color="auto" w:fill="FFFFFF"/>
+        </w:rPr>
+        <w:t xml:space="preserve">De </w:t>
+      </w:r>
+      <w:proofErr w:type="spellStart"/>
+      <w:r>
+        <w:rPr>
+          <w:color w:val="000000" w:themeColor="text1"/>
+          <w:sz w:val="22"/>
+          <w:szCs w:val="22"/>
+          <w:shd w:val="clear" w:color="auto" w:fill="FFFFFF"/>
+        </w:rPr>
+        <w:t>Baets</w:t>
+      </w:r>
+      <w:proofErr w:type="spellEnd"/>
+      <w:r>
+        <w:rPr>
+          <w:color w:val="000000" w:themeColor="text1"/>
+          <w:sz w:val="22"/>
+          <w:szCs w:val="22"/>
+          <w:shd w:val="clear" w:color="auto" w:fill="FFFFFF"/>
+        </w:rPr>
+        <w:t>, Bernard, et al. “On Estimating Model Accuracy with Repeated Cross-Validation.” </w:t>
+      </w:r>
+      <w:proofErr w:type="spellStart"/>
+      <w:r>
+        <w:rPr>
+          <w:i/>
+          <w:iCs/>
+          <w:color w:val="000000" w:themeColor="text1"/>
+          <w:sz w:val="22"/>
+          <w:szCs w:val="22"/>
+          <w:shd w:val="clear" w:color="auto" w:fill="FFFFFF"/>
+        </w:rPr>
+        <w:t>BeneLearn</w:t>
+      </w:r>
+      <w:proofErr w:type="spellEnd"/>
+      <w:r>
+        <w:rPr>
+          <w:i/>
+          <w:iCs/>
+          <w:color w:val="000000" w:themeColor="text1"/>
+          <w:sz w:val="22"/>
+          <w:szCs w:val="22"/>
+          <w:shd w:val="clear" w:color="auto" w:fill="FFFFFF"/>
+        </w:rPr>
+        <w:t xml:space="preserve"> 2012: Proceedings of the 21st Belgian-Dutch Conference on Machine Learning</w:t>
+      </w:r>
+      <w:r>
+        <w:rPr>
+          <w:color w:val="000000" w:themeColor="text1"/>
+          <w:sz w:val="22"/>
+          <w:szCs w:val="22"/>
+          <w:shd w:val="clear" w:color="auto" w:fill="FFFFFF"/>
+        </w:rPr>
+        <w:t>, 2012, pp. 39–44</w:t>
+      </w:r>
+      <w:r>
+        <w:rPr>
+          <w:color w:val="000000" w:themeColor="text1"/>
+          <w:sz w:val="22"/>
+          <w:szCs w:val="22"/>
+        </w:rPr>
+        <w:t>.</w:t>
+      </w:r>
+    </w:p>
+    <w:p>
+      <w:pPr>
+        <w:autoSpaceDE w:val="0"/>
+        <w:autoSpaceDN w:val="0"/>
+        <w:adjustRightInd w:val="0"/>
+        <w:spacing w:line="480" w:lineRule="auto"/>
+        <w:ind w:left="720" w:hanging="720"/>
+        <w:rPr>
+          <w:color w:val="000000" w:themeColor="text1"/>
+          <w:sz w:val="22"/>
+          <w:szCs w:val="22"/>
+        </w:rPr>
+      </w:pPr>
+      <w:r>
+        <w:rPr>
+          <w:color w:val="000000" w:themeColor="text1"/>
+          <w:sz w:val="22"/>
+          <w:szCs w:val="22"/>
+        </w:rPr>
+        <w:t>Federal Reserve Bank of St. Louis, 10-Year Breakeven Inflation Rate [T10YIE], retrieved from FRED, Federal Reserve Bank of St. Louis; https://fred.stlouisfed.org/series/T10YIE, September 10, 2020.</w:t>
+      </w:r>
+    </w:p>
+    <w:p>
+      <w:pPr>
+        <w:spacing w:line="480" w:lineRule="auto"/>
+        <w:ind w:left="720" w:hanging="720"/>
+        <w:rPr>
+          <w:color w:val="000000" w:themeColor="text1"/>
+          <w:sz w:val="22"/>
+          <w:szCs w:val="22"/>
+        </w:rPr>
+      </w:pPr>
+      <w:r>
+        <w:rPr>
+          <w:color w:val="000000" w:themeColor="text1"/>
+          <w:spacing w:val="-5"/>
+          <w:sz w:val="22"/>
+          <w:szCs w:val="22"/>
+          <w:shd w:val="clear" w:color="auto" w:fill="FFFFFF"/>
+        </w:rPr>
+        <w:t>H</w:t>
+      </w:r>
+      <w:r>
+        <w:rPr>
+          <w:color w:val="000000" w:themeColor="text1"/>
+          <w:spacing w:val="-5"/>
+          <w:sz w:val="22"/>
+          <w:szCs w:val="22"/>
+          <w:shd w:val="clear" w:color="auto" w:fill="FFFFFF"/>
+        </w:rPr>
+        <w:t>aider</w:t>
+      </w:r>
+      <w:r>
+        <w:rPr>
+          <w:color w:val="000000" w:themeColor="text1"/>
+          <w:spacing w:val="-5"/>
+          <w:sz w:val="22"/>
+          <w:szCs w:val="22"/>
+          <w:shd w:val="clear" w:color="auto" w:fill="FFFFFF"/>
+        </w:rPr>
+        <w:t>, A</w:t>
+      </w:r>
+      <w:r>
+        <w:rPr>
+          <w:color w:val="000000" w:themeColor="text1"/>
+          <w:spacing w:val="-5"/>
+          <w:sz w:val="22"/>
+          <w:szCs w:val="22"/>
+          <w:shd w:val="clear" w:color="auto" w:fill="FFFFFF"/>
+        </w:rPr>
+        <w:t>dnan</w:t>
+      </w:r>
+      <w:r>
+        <w:rPr>
+          <w:color w:val="000000" w:themeColor="text1"/>
+          <w:spacing w:val="-5"/>
+          <w:sz w:val="22"/>
+          <w:szCs w:val="22"/>
+          <w:shd w:val="clear" w:color="auto" w:fill="FFFFFF"/>
+        </w:rPr>
+        <w:t xml:space="preserve">, and </w:t>
+      </w:r>
+      <w:r>
+        <w:rPr>
+          <w:color w:val="000000" w:themeColor="text1"/>
+          <w:spacing w:val="-5"/>
+          <w:sz w:val="22"/>
+          <w:szCs w:val="22"/>
+          <w:shd w:val="clear" w:color="auto" w:fill="FFFFFF"/>
+        </w:rPr>
+        <w:t>Muhammad Nadeem Hanif</w:t>
+      </w:r>
+      <w:r>
+        <w:rPr>
+          <w:color w:val="000000" w:themeColor="text1"/>
+          <w:spacing w:val="-5"/>
+          <w:sz w:val="22"/>
+          <w:szCs w:val="22"/>
+          <w:shd w:val="clear" w:color="auto" w:fill="FFFFFF"/>
+        </w:rPr>
+        <w:t>. “</w:t>
+      </w:r>
+      <w:r>
+        <w:rPr>
+          <w:color w:val="000000" w:themeColor="text1"/>
+          <w:spacing w:val="-5"/>
+          <w:sz w:val="22"/>
+          <w:szCs w:val="22"/>
+          <w:shd w:val="clear" w:color="auto" w:fill="FFFFFF"/>
+        </w:rPr>
+        <w:t>Inflation Forecasting in Pakistan Using Artificial Neural Networks</w:t>
+      </w:r>
+      <w:r>
+        <w:rPr>
+          <w:color w:val="000000" w:themeColor="text1"/>
+          <w:spacing w:val="-5"/>
+          <w:sz w:val="22"/>
+          <w:szCs w:val="22"/>
+          <w:shd w:val="clear" w:color="auto" w:fill="FFFFFF"/>
+        </w:rPr>
+        <w:t>.” </w:t>
+      </w:r>
+      <w:r>
+        <w:rPr>
+          <w:i/>
+          <w:iCs/>
+          <w:color w:val="000000" w:themeColor="text1"/>
+          <w:spacing w:val="-5"/>
+          <w:sz w:val="22"/>
+          <w:szCs w:val="22"/>
+          <w:shd w:val="clear" w:color="auto" w:fill="FFFFFF"/>
+        </w:rPr>
+        <w:t>Pakistan Economic and Social Review</w:t>
+      </w:r>
+      <w:r>
+        <w:rPr>
+          <w:color w:val="000000" w:themeColor="text1"/>
+          <w:spacing w:val="-5"/>
+          <w:sz w:val="22"/>
+          <w:szCs w:val="22"/>
+          <w:shd w:val="clear" w:color="auto" w:fill="FFFFFF"/>
+        </w:rPr>
+        <w:t>, vol. 47, no. 1, 2009, pp. 123–138. </w:t>
+      </w:r>
+      <w:r>
+        <w:rPr>
+          <w:i/>
+          <w:iCs/>
+          <w:color w:val="000000" w:themeColor="text1"/>
+          <w:spacing w:val="-5"/>
+          <w:sz w:val="22"/>
+          <w:szCs w:val="22"/>
+          <w:shd w:val="clear" w:color="auto" w:fill="FFFFFF"/>
+        </w:rPr>
+        <w:t>JSTOR</w:t>
+      </w:r>
+      <w:r>
+        <w:rPr>
+          <w:color w:val="000000" w:themeColor="text1"/>
+          <w:spacing w:val="-5"/>
+          <w:sz w:val="22"/>
+          <w:szCs w:val="22"/>
+          <w:shd w:val="clear" w:color="auto" w:fill="FFFFFF"/>
+        </w:rPr>
+        <w:t>, www.jstor.org/stable/25825345. Accessed 21 Mar. 2021.</w:t>
+      </w:r>
+    </w:p>
+    <w:p>
+      <w:pPr>
+        <w:spacing w:line="480" w:lineRule="auto"/>
+        <w:ind w:left="720" w:hanging="720"/>
+        <w:rPr>
+          <w:color w:val="000000" w:themeColor="text1"/>
+          <w:sz w:val="22"/>
+          <w:szCs w:val="22"/>
+        </w:rPr>
+      </w:pPr>
+      <w:r>
+        <w:rPr>
+          <w:color w:val="000000" w:themeColor="text1"/>
+          <w:spacing w:val="-5"/>
+          <w:sz w:val="22"/>
+          <w:szCs w:val="22"/>
+          <w:shd w:val="clear" w:color="auto" w:fill="FFFFFF"/>
+        </w:rPr>
+        <w:lastRenderedPageBreak/>
+        <w:t>Hansen, Bruce E. “Tests for Parameter Instability in Regressions with I(1) Processes.” </w:t>
+      </w:r>
+      <w:r>
+        <w:rPr>
+          <w:i/>
+          <w:iCs/>
+          <w:color w:val="000000" w:themeColor="text1"/>
+          <w:spacing w:val="-5"/>
+          <w:sz w:val="22"/>
+          <w:szCs w:val="22"/>
+          <w:shd w:val="clear" w:color="auto" w:fill="FFFFFF"/>
+        </w:rPr>
+        <w:t>Journal of Business &amp; Economic Statistics</w:t>
+      </w:r>
+      <w:r>
+        <w:rPr>
+          <w:color w:val="000000" w:themeColor="text1"/>
+          <w:spacing w:val="-5"/>
+          <w:sz w:val="22"/>
+          <w:szCs w:val="22"/>
+          <w:shd w:val="clear" w:color="auto" w:fill="FFFFFF"/>
+        </w:rPr>
+        <w:t>, vol. 20, no. 1, 2002, pp. 45–59. </w:t>
+      </w:r>
+      <w:r>
+        <w:rPr>
+          <w:i/>
+          <w:iCs/>
+          <w:color w:val="000000" w:themeColor="text1"/>
+          <w:spacing w:val="-5"/>
+          <w:sz w:val="22"/>
+          <w:szCs w:val="22"/>
+          <w:shd w:val="clear" w:color="auto" w:fill="FFFFFF"/>
+        </w:rPr>
+        <w:t>JSTOR</w:t>
+      </w:r>
+      <w:r>
+        <w:rPr>
+          <w:color w:val="000000" w:themeColor="text1"/>
+          <w:spacing w:val="-5"/>
+          <w:sz w:val="22"/>
+          <w:szCs w:val="22"/>
+          <w:shd w:val="clear" w:color="auto" w:fill="FFFFFF"/>
+        </w:rPr>
+        <w:t>, www.jstor.org/stable/1392149. Accessed 21 Mar. 2021.</w:t>
+      </w:r>
+    </w:p>
+    <w:p>
+      <w:pPr>
+        <w:spacing w:line="480" w:lineRule="auto"/>
+        <w:ind w:left="720" w:hanging="720"/>
+        <w:rPr>
+          <w:color w:val="000000" w:themeColor="text1"/>
+          <w:sz w:val="22"/>
+          <w:szCs w:val="22"/>
+        </w:rPr>
+      </w:pPr>
+      <w:r>
+        <w:rPr>
+          <w:color w:val="000000" w:themeColor="text1"/>
+          <w:spacing w:val="-5"/>
+          <w:sz w:val="22"/>
+          <w:szCs w:val="22"/>
+          <w:shd w:val="clear" w:color="auto" w:fill="FFFFFF"/>
+        </w:rPr>
+        <w:t>Inoue, Atsushi, and Lutz Kilian. “How Useful Is Bagging in Forecasting Economic Time Series? A Case Study of U.S. Consumer Price Inflation.” </w:t>
+      </w:r>
+      <w:r>
+        <w:rPr>
+          <w:i/>
+          <w:iCs/>
+          <w:color w:val="000000" w:themeColor="text1"/>
+          <w:spacing w:val="-5"/>
+          <w:sz w:val="22"/>
+          <w:szCs w:val="22"/>
+          <w:shd w:val="clear" w:color="auto" w:fill="FFFFFF"/>
+        </w:rPr>
+        <w:t>Journal of the American Statistical Association</w:t>
+      </w:r>
+      <w:r>
+        <w:rPr>
+          <w:color w:val="000000" w:themeColor="text1"/>
+          <w:spacing w:val="-5"/>
+          <w:sz w:val="22"/>
+          <w:szCs w:val="22"/>
+          <w:shd w:val="clear" w:color="auto" w:fill="FFFFFF"/>
+        </w:rPr>
+        <w:t>, vol. 103, no. 482, 2008, pp. 511–522. </w:t>
+      </w:r>
+      <w:r>
+        <w:rPr>
+          <w:i/>
+          <w:iCs/>
+          <w:color w:val="000000" w:themeColor="text1"/>
+          <w:spacing w:val="-5"/>
+          <w:sz w:val="22"/>
+          <w:szCs w:val="22"/>
+          <w:shd w:val="clear" w:color="auto" w:fill="FFFFFF"/>
+        </w:rPr>
+        <w:t>JSTOR</w:t>
+      </w:r>
+      <w:r>
+        <w:rPr>
+          <w:color w:val="000000" w:themeColor="text1"/>
+          <w:spacing w:val="-5"/>
+          <w:sz w:val="22"/>
+          <w:szCs w:val="22"/>
+          <w:shd w:val="clear" w:color="auto" w:fill="FFFFFF"/>
+        </w:rPr>
+        <w:t>, www.jstor.org/stable/27640075. Accessed 21 Mar. 2021.</w:t>
+      </w:r>
+    </w:p>
+    <w:p>
+      <w:pPr>
+        <w:spacing w:line="480" w:lineRule="auto"/>
+        <w:ind w:left="720" w:hanging="720"/>
+        <w:rPr>
+          <w:color w:val="000000" w:themeColor="text1"/>
+          <w:sz w:val="22"/>
+          <w:szCs w:val="22"/>
+        </w:rPr>
+      </w:pPr>
+      <w:r>
+        <w:rPr>
+          <w:color w:val="000000" w:themeColor="text1"/>
+          <w:sz w:val="22"/>
+          <w:szCs w:val="22"/>
+        </w:rPr>
+        <w:t>Office for National Statistics, CPIH Index 00: All Items 2015 = 100, retrieved from ONS; https://www.ons.gov.uk/economy/inflationandpriceindices/timeseries/l522/mm23</w:t>
+      </w:r>
+      <w:r>
+        <w:rPr>
+          <w:color w:val="000000" w:themeColor="text1"/>
+          <w:sz w:val="22"/>
+          <w:szCs w:val="22"/>
+        </w:rPr>
+        <w:t>,</w:t>
+      </w:r>
+      <w:r>
+        <w:rPr>
+          <w:color w:val="000000" w:themeColor="text1"/>
+          <w:sz w:val="22"/>
+          <w:szCs w:val="22"/>
+        </w:rPr>
+        <w:t xml:space="preserve"> February 20, 2021.</w:t>
+      </w:r>
+    </w:p>
+    <w:p>
+      <w:pPr>
+        <w:spacing w:line="480" w:lineRule="auto"/>
+        <w:ind w:left="720" w:hanging="720"/>
+        <w:rPr>
+          <w:color w:val="000000" w:themeColor="text1"/>
+          <w:sz w:val="22"/>
+          <w:szCs w:val="22"/>
+        </w:rPr>
+      </w:pPr>
+      <w:r>
+        <w:rPr>
+          <w:color w:val="000000" w:themeColor="text1"/>
+          <w:sz w:val="22"/>
+          <w:szCs w:val="22"/>
+        </w:rPr>
+        <w:t>“Package ‘</w:t>
+      </w:r>
+      <w:proofErr w:type="spellStart"/>
+      <w:r>
+        <w:rPr>
+          <w:color w:val="000000" w:themeColor="text1"/>
+          <w:sz w:val="22"/>
+          <w:szCs w:val="22"/>
+        </w:rPr>
+        <w:t>randomForest</w:t>
+      </w:r>
+      <w:proofErr w:type="spellEnd"/>
+      <w:r>
+        <w:rPr>
+          <w:color w:val="000000" w:themeColor="text1"/>
+          <w:sz w:val="22"/>
+          <w:szCs w:val="22"/>
+        </w:rPr>
+        <w:t xml:space="preserve">’.” CRAN. March 25, 2018. Accessed October 9, 2020. </w:t>
+      </w:r>
+      <w:r>
+        <w:rPr>
+          <w:color w:val="000000" w:themeColor="text1"/>
+          <w:sz w:val="22"/>
+          <w:szCs w:val="22"/>
+        </w:rPr>
+        <w:t>https://cran.r-project.org/web/packages/randomForest/randomForest.pdf</w:t>
+      </w:r>
+      <w:r>
+        <w:rPr>
+          <w:color w:val="000000" w:themeColor="text1"/>
+          <w:sz w:val="22"/>
+          <w:szCs w:val="22"/>
+        </w:rPr>
+        <w:t>.</w:t>
+      </w:r>
+    </w:p>
+    <w:p>
+      <w:pPr>
+        <w:spacing w:line="480" w:lineRule="auto"/>
+        <w:ind w:left="720" w:hanging="720"/>
+        <w:rPr>
+          <w:color w:val="000000" w:themeColor="text1"/>
+          <w:spacing w:val="-5"/>
+          <w:sz w:val="22"/>
+          <w:szCs w:val="22"/>
+          <w:shd w:val="clear" w:color="auto" w:fill="FFFFFF"/>
+        </w:rPr>
+      </w:pPr>
+      <w:r>
+        <w:rPr>
+          <w:color w:val="000000" w:themeColor="text1"/>
+          <w:spacing w:val="-5"/>
+          <w:sz w:val="22"/>
+          <w:szCs w:val="22"/>
+          <w:shd w:val="clear" w:color="auto" w:fill="FFFFFF"/>
+        </w:rPr>
+        <w:t>Picard, Richard R., and R. Dennis Cook. “Cross-Validation of Regression Models.” </w:t>
+      </w:r>
+      <w:r>
+        <w:rPr>
+          <w:i/>
+          <w:iCs/>
+          <w:color w:val="000000" w:themeColor="text1"/>
+          <w:spacing w:val="-5"/>
+          <w:sz w:val="22"/>
+          <w:szCs w:val="22"/>
+          <w:shd w:val="clear" w:color="auto" w:fill="FFFFFF"/>
+        </w:rPr>
+        <w:t>Journal of the American Statistical Association</w:t>
+      </w:r>
+      <w:r>
+        <w:rPr>
+          <w:color w:val="000000" w:themeColor="text1"/>
+          <w:spacing w:val="-5"/>
+          <w:sz w:val="22"/>
+          <w:szCs w:val="22"/>
+          <w:shd w:val="clear" w:color="auto" w:fill="FFFFFF"/>
+        </w:rPr>
+        <w:t>, vol. 79, no. 387, 1984, pp. 575–583. </w:t>
+      </w:r>
+      <w:r>
+        <w:rPr>
+          <w:i/>
+          <w:iCs/>
+          <w:color w:val="000000" w:themeColor="text1"/>
+          <w:spacing w:val="-5"/>
+          <w:sz w:val="22"/>
+          <w:szCs w:val="22"/>
+          <w:shd w:val="clear" w:color="auto" w:fill="FFFFFF"/>
+        </w:rPr>
+        <w:t>JSTOR</w:t>
+      </w:r>
+      <w:r>
+        <w:rPr>
+          <w:color w:val="000000" w:themeColor="text1"/>
+          <w:spacing w:val="-5"/>
+          <w:sz w:val="22"/>
+          <w:szCs w:val="22"/>
+          <w:shd w:val="clear" w:color="auto" w:fill="FFFFFF"/>
+        </w:rPr>
+        <w:t>, www.jstor.org/stable/2288403. Accessed 8 Mar. 2021.</w:t>
+      </w:r>
+    </w:p>
+    <w:p>
+      <w:pPr>
+        <w:spacing w:line="480" w:lineRule="auto"/>
+        <w:ind w:left="720" w:hanging="720"/>
+        <w:rPr>
+          <w:color w:val="000000" w:themeColor="text1"/>
+          <w:sz w:val="22"/>
+          <w:szCs w:val="22"/>
+        </w:rPr>
+      </w:pPr>
+      <w:r>
+        <w:rPr>
+          <w:color w:val="000000" w:themeColor="text1"/>
+          <w:sz w:val="22"/>
+          <w:szCs w:val="22"/>
+        </w:rPr>
+        <w:t>“Time series forecasting with random forest.” R-bloggers. September 25, 2019. Accessed October 20, 2020. https://www.r-bloggers.com/2019/09/time-series-forecasting-with-random-forest/.</w:t>
+      </w:r>
+    </w:p>
+    <w:p>
+      <w:pPr>
+        <w:spacing w:line="480" w:lineRule="auto"/>
+        <w:ind w:left="720" w:hanging="720"/>
+        <w:rPr>
+          <w:color w:val="000000" w:themeColor="text1"/>
+          <w:sz w:val="22"/>
+          <w:szCs w:val="22"/>
+        </w:rPr>
+      </w:pPr>
+      <w:r>
+        <w:rPr>
+          <w:color w:val="000000" w:themeColor="text1"/>
+          <w:sz w:val="22"/>
+          <w:szCs w:val="22"/>
+        </w:rPr>
+        <w:t xml:space="preserve">Tin Kam Ho, "Random decision forests," Proceedings of 3rd International Conference on Document Analysis and Recognition, Montreal, Quebec, Canada, 1995, pp. 278-282 vol.1, </w:t>
+      </w:r>
+      <w:proofErr w:type="spellStart"/>
+      <w:r>
+        <w:rPr>
+          <w:color w:val="000000" w:themeColor="text1"/>
+          <w:sz w:val="22"/>
+          <w:szCs w:val="22"/>
+        </w:rPr>
+        <w:t>doi</w:t>
+      </w:r>
+      <w:proofErr w:type="spellEnd"/>
+      <w:r>
+        <w:rPr>
+          <w:color w:val="000000" w:themeColor="text1"/>
+          <w:sz w:val="22"/>
+          <w:szCs w:val="22"/>
+        </w:rPr>
+        <w:t>: 10.1109/ICDAR.1995.598994.</w:t>
+      </w:r>
+    </w:p>
+    <w:p>
+      <w:pPr>
+        <w:spacing w:line="480" w:lineRule="auto"/>
+        <w:ind w:left="720" w:hanging="720"/>
+        <w:rPr>
+          <w:color w:val="000000" w:themeColor="text1"/>
+          <w:sz w:val="22"/>
+          <w:szCs w:val="22"/>
+        </w:rPr>
+      </w:pPr>
+      <w:r>
+        <w:rPr>
+          <w:color w:val="000000" w:themeColor="text1"/>
+          <w:sz w:val="22"/>
+          <w:szCs w:val="22"/>
+        </w:rPr>
+        <w:t>“Tuning Random Forest on Time Series Data.” R-bloggers. November 21, 2019. Accessed October 20, 2020. https://www.r-bloggers.com/2019/11/tuning-random-forest-on-time-series-data/.</w:t>
+      </w:r>
+    </w:p>
+    <w:p>
+      <w:pPr>
+        <w:autoSpaceDE w:val="0"/>
+        <w:autoSpaceDN w:val="0"/>
+        <w:adjustRightInd w:val="0"/>
+        <w:spacing w:line="480" w:lineRule="auto"/>
+        <w:ind w:left="720" w:hanging="720"/>
+        <w:rPr>
+          <w:color w:val="000000" w:themeColor="text1"/>
+          <w:sz w:val="22"/>
+          <w:szCs w:val="22"/>
+        </w:rPr>
+      </w:pPr>
+      <w:r>
+        <w:rPr>
+          <w:color w:val="000000" w:themeColor="text1"/>
+          <w:sz w:val="22"/>
+          <w:szCs w:val="22"/>
+        </w:rPr>
+        <w:t>U.S. Bureau of Labor Statistics, Consumer Price Index for All Urban Consumers: All Items in U.S. City Average [CPIAUCNS], retrieved from FRED, Federal Reserve Bank of St. Louis; https://fred.stlouisfed.org/series/CPIAUCNS, September 11, 2020.</w:t>
+      </w:r>
+    </w:p>
+    <w:p>
+      <w:pPr>
+        <w:autoSpaceDE w:val="0"/>
+        <w:autoSpaceDN w:val="0"/>
+        <w:adjustRightInd w:val="0"/>
+        <w:spacing w:line="480" w:lineRule="auto"/>
+        <w:ind w:left="720" w:hanging="720"/>
+        <w:rPr>
+          <w:color w:val="000000" w:themeColor="text1"/>
+          <w:sz w:val="22"/>
+          <w:szCs w:val="22"/>
+        </w:rPr>
+      </w:pPr>
+      <w:r>
+        <w:rPr>
+          <w:color w:val="000000" w:themeColor="text1"/>
+          <w:sz w:val="22"/>
+          <w:szCs w:val="22"/>
+        </w:rPr>
+        <w:lastRenderedPageBreak/>
+        <w:t>U.S. Bureau of Labor Statistics, Consumer Price Index for All Urban Consumers: All Items in U.S. City Average [CPIAUCSL], retrieved from FRED, Federal Reserve Bank of St. Louis; https://fred.stlouisfed.org/series/CPIAUCSL, September 11, 2020.</w:t>
+      </w:r>
+    </w:p>
+    <w:p>
+      <w:pPr>
+        <w:spacing w:line="480" w:lineRule="auto"/>
+        <w:ind w:left="720" w:hanging="720"/>
+        <w:rPr>
+          <w:color w:val="000000" w:themeColor="text1"/>
+          <w:sz w:val="22"/>
+          <w:szCs w:val="22"/>
+        </w:rPr>
+      </w:pPr>
+      <w:r>
+        <w:rPr>
+          <w:color w:val="000000" w:themeColor="text1"/>
+          <w:sz w:val="22"/>
+          <w:szCs w:val="22"/>
+        </w:rPr>
+        <w:t>U.S. Bureau of Labor Statistics, Unemployment Rate [UNRATE], retrieved from FRED, Federal Reserve Bank of St. Louis; https://fred.stlouisfed.org/series/UNRATE, September 10, 2020.</w:t>
+      </w:r>
+    </w:p>
+    <w:p>
+      <w:pPr>
+        <w:autoSpaceDE w:val="0"/>
+        <w:autoSpaceDN w:val="0"/>
+        <w:adjustRightInd w:val="0"/>
+        <w:spacing w:line="480" w:lineRule="auto"/>
+        <w:ind w:left="720" w:hanging="720"/>
+        <w:rPr>
+          <w:color w:val="000000" w:themeColor="text1"/>
+          <w:sz w:val="22"/>
+          <w:szCs w:val="22"/>
+        </w:rPr>
+      </w:pPr>
+      <w:r>
+        <w:rPr>
+          <w:color w:val="000000" w:themeColor="text1"/>
+          <w:sz w:val="22"/>
+          <w:szCs w:val="22"/>
+        </w:rPr>
+        <w:t>U.S. Bureau of Labor Statistics, Unemployment Rate [UNRATENSA], retrieved from FRED, Federal Reserve Bank of St. Louis; https://fred.stlouisfed.org/series/UNRATENSA, September 10, 2020.</w:t>
+      </w:r>
+    </w:p>
+    <w:p>
+      <w:pPr>
+        <w:autoSpaceDE w:val="0"/>
+        <w:autoSpaceDN w:val="0"/>
+        <w:adjustRightInd w:val="0"/>
+        <w:spacing w:line="480" w:lineRule="auto"/>
+        <w:ind w:left="720" w:hanging="720"/>
+        <w:rPr>
+          <w:color w:val="000000" w:themeColor="text1"/>
+          <w:sz w:val="22"/>
+          <w:szCs w:val="22"/>
+        </w:rPr>
+      </w:pPr>
+      <w:r>
+        <w:rPr>
+          <w:color w:val="000000" w:themeColor="text1"/>
+          <w:sz w:val="22"/>
+          <w:szCs w:val="22"/>
+        </w:rPr>
+        <w:t>U.S. Congressional Budget Office, Natural Rate of Unemployment (Long-Term) [NROU], retrieved from FRED, Federal Reserve Bank of St. Louis; https://fred.stlouisfed.org/series/NROU, September 10, 2020.</w:t>
+      </w:r>
+    </w:p>
+    <w:p>
+      <w:pPr>
+        <w:autoSpaceDE w:val="0"/>
+        <w:autoSpaceDN w:val="0"/>
+        <w:adjustRightInd w:val="0"/>
+        <w:spacing w:line="480" w:lineRule="auto"/>
+        <w:ind w:left="720" w:hanging="720"/>
+        <w:rPr>
+          <w:color w:val="000000" w:themeColor="text1"/>
+          <w:sz w:val="22"/>
+          <w:szCs w:val="22"/>
+        </w:rPr>
+      </w:pPr>
+      <w:r>
+        <w:rPr>
+          <w:color w:val="000000" w:themeColor="text1"/>
+          <w:sz w:val="22"/>
+          <w:szCs w:val="22"/>
+        </w:rPr>
+        <w:t>U.S. Congressional Budget Office, Natural Rate of Unemployment (Short-Term) [NROUST], retrieved from FRED, Federal Reserve Bank of St. Louis; https://fred.stlouisfed.org/series/NROUST, September 10, 2020.</w:t>
+      </w:r>
+    </w:p>
+    <w:p>
+      <w:pPr>
+        <w:pStyle w:val="Heading1"/>
+        <w:shd w:val="clear" w:color="auto" w:fill="FFFFFF"/>
+        <w:spacing w:before="0" w:beforeAutospacing="0" w:after="0" w:afterAutospacing="0" w:line="480" w:lineRule="auto"/>
+        <w:ind w:left="720" w:hanging="720"/>
+        <w:textAlignment w:val="baseline"/>
+        <w:rPr>
+          <w:b w:val="0"/>
+          <w:bCs w:val="0"/>
+          <w:color w:val="000000" w:themeColor="text1"/>
+          <w:sz w:val="22"/>
+          <w:szCs w:val="22"/>
+        </w:rPr>
+      </w:pPr>
+      <w:r>
+        <w:rPr>
+          <w:b w:val="0"/>
+          <w:bCs w:val="0"/>
+          <w:color w:val="000000" w:themeColor="text1"/>
+          <w:sz w:val="22"/>
+          <w:szCs w:val="22"/>
+        </w:rPr>
+        <w:t>“</w:t>
+      </w:r>
+      <w:r>
+        <w:rPr>
+          <w:b w:val="0"/>
+          <w:bCs w:val="0"/>
+          <w:color w:val="000000" w:themeColor="text1"/>
+          <w:sz w:val="22"/>
+          <w:szCs w:val="22"/>
+          <w:bdr w:val="none" w:sz="0" w:space="0" w:color="auto" w:frame="1"/>
+        </w:rPr>
+        <w:t>Using k-fold cross-validation for time-series model selection.</w:t>
+      </w:r>
+      <w:r>
+        <w:rPr>
+          <w:b w:val="0"/>
+          <w:bCs w:val="0"/>
+          <w:color w:val="000000" w:themeColor="text1"/>
+          <w:sz w:val="22"/>
+          <w:szCs w:val="22"/>
+        </w:rPr>
+        <w:t>” Stats Stack Exchange. August 10, 2011. Accessed October 9, 2020. https://stats.stackexchange.com/questions/14099/using-k-fold-cross-validation-for-time-series-model-selection</w:t>
+      </w:r>
+      <w:r>
+        <w:rPr>
+          <w:b w:val="0"/>
+          <w:bCs w:val="0"/>
+          <w:color w:val="000000" w:themeColor="text1"/>
+          <w:sz w:val="22"/>
+          <w:szCs w:val="22"/>
+        </w:rPr>
+        <w:t>/.</w:t>
+      </w:r>
+    </w:p>
+    <w:p>
+      <w:pPr>
+        <w:autoSpaceDE w:val="0"/>
+        <w:autoSpaceDN w:val="0"/>
+        <w:adjustRightInd w:val="0"/>
+        <w:spacing w:line="480" w:lineRule="auto"/>
+        <w:ind w:left="720" w:hanging="720"/>
+        <w:rPr>
+          <w:color w:val="000000" w:themeColor="text1"/>
+          <w:sz w:val="22"/>
+          <w:szCs w:val="22"/>
+        </w:rPr>
+      </w:pPr>
+      <w:r>
+        <w:rPr>
+          <w:color w:val="000000" w:themeColor="text1"/>
+          <w:sz w:val="22"/>
+          <w:szCs w:val="22"/>
+        </w:rPr>
+        <w:t>University of Michigan, University of Michigan: Inflation Expectation [MICH], retrieved from FRED, Federal Reserve Bank of St. Louis; https://fred.stlouisfed.org/series/MICH, September 10, 2020.</w:t>
+      </w:r>
+    </w:p>
+    <w:p>
+      <w:pPr>
+        <w:spacing w:line="480" w:lineRule="auto"/>
+      </w:pPr>
+    </w:p>
+    <w:p>
+      <w:pPr>
+        <w:spacing w:line="480" w:lineRule="auto"/>
+      </w:pPr>
+    </w:p>
+    <w:p>
+      <w:pPr>
+        <w:spacing w:line="480" w:lineRule="auto"/>
+      </w:pPr>
+    </w:p>
+    <w:p>
+      <w:pPr>
+        <w:spacing w:line="480" w:lineRule="auto"/>
+      </w:pPr>
+    </w:p>
+    <w:p>
+      <w:pPr>
+        <w:spacing w:line="480" w:lineRule="auto"/>
+      </w:pPr>
+    </w:p>
+    <w:p>
+      <w:pPr>
+        <w:spacing w:line="480" w:lineRule="auto"/>
+      </w:pPr>
+    </w:p>
+    <w:p>
+      <w:pPr>
+        <w:spacing w:line="480" w:lineRule="auto"/>
+      </w:pPr>
+    </w:p>
+    <w:p>
+      <w:pPr>
+        <w:spacing w:line="480" w:lineRule="auto"/>
+        <w:rPr>
+          <w:sz w:val="22"/>
+          <w:szCs w:val="22"/>
           <w:lang w:val="da-DK"/>
         </w:rPr>
       </w:pPr>
       <w:r>
         <w:rPr>
+          <w:sz w:val="22"/>
+          <w:szCs w:val="22"/>
           <w:lang w:val="da-DK"/>
         </w:rPr>
         <w:lastRenderedPageBreak/>
@@ -30749,14 +30692,30 @@
     <w:p>
       <w:pPr>
         <w:spacing w:line="480" w:lineRule="auto"/>
+        <w:rPr>
+          <w:sz w:val="22"/>
+          <w:szCs w:val="22"/>
+        </w:rPr>
       </w:pPr>
       <w:r>
+        <w:rPr>
+          <w:sz w:val="22"/>
+          <w:szCs w:val="22"/>
+        </w:rPr>
         <w:t xml:space="preserve">APPENDIX </w:t>
       </w:r>
       <w:r>
+        <w:rPr>
+          <w:sz w:val="22"/>
+          <w:szCs w:val="22"/>
+        </w:rPr>
         <w:t>2</w:t>
       </w:r>
       <w:r>
+        <w:rPr>
+          <w:sz w:val="22"/>
+          <w:szCs w:val="22"/>
+        </w:rPr>
         <w:t>: OPTIMIZING THE AR(1) OBJECTIVE FUNCTION</w:t>
       </w:r>
     </w:p>
@@ -31136,18 +31095,6 @@
         </w:rPr>
         <w:t>he relevant equation is this one:</w:t>
       </w:r>
-    </w:p>
-    <w:p>
-      <w:pPr>
-        <w:spacing w:line="480" w:lineRule="auto"/>
-        <w:ind w:firstLine="720"/>
-        <w:contextualSpacing/>
-        <w:jc w:val="both"/>
-        <w:rPr>
-          <w:sz w:val="22"/>
-          <w:szCs w:val="22"/>
-        </w:rPr>
-      </w:pPr>
     </w:p>
     <w:tbl>
       <w:tblPr>
@@ -31478,32 +31425,19 @@
     <w:p>
       <w:pPr>
         <w:spacing w:line="480" w:lineRule="auto"/>
-        <w:ind w:firstLine="720"/>
-        <w:contextualSpacing/>
         <w:jc w:val="both"/>
         <w:rPr>
+          <w:bCs/>
           <w:sz w:val="22"/>
           <w:szCs w:val="22"/>
         </w:rPr>
       </w:pPr>
-    </w:p>
-    <w:p>
-      <w:pPr>
-        <w:spacing w:line="480" w:lineRule="auto"/>
-        <w:jc w:val="both"/>
-        <w:rPr>
-          <w:bCs/>
-          <w:sz w:val="22"/>
-          <w:szCs w:val="22"/>
-        </w:rPr>
-      </w:pPr>
-      <w:r>
-        <w:rPr>
-          <w:bCs/>
-          <w:sz w:val="22"/>
-          <w:szCs w:val="22"/>
-        </w:rPr>
-        <w:lastRenderedPageBreak/>
+      <w:r>
+        <w:rPr>
+          <w:bCs/>
+          <w:sz w:val="22"/>
+          <w:szCs w:val="22"/>
+        </w:rPr>
         <w:t>Specifically,</w:t>
       </w:r>
       <w:r>
@@ -31572,17 +31506,6 @@
         </w:rPr>
         <w:t xml:space="preserve"> is</w:t>
       </w:r>
-    </w:p>
-    <w:p>
-      <w:pPr>
-        <w:spacing w:line="480" w:lineRule="auto"/>
-        <w:jc w:val="both"/>
-        <w:rPr>
-          <w:bCs/>
-          <w:sz w:val="22"/>
-          <w:szCs w:val="22"/>
-        </w:rPr>
-      </w:pPr>
     </w:p>
     <w:tbl>
       <w:tblPr>
@@ -32165,17 +32088,6 @@
     <w:p>
       <w:pPr>
         <w:spacing w:line="480" w:lineRule="auto"/>
-        <w:jc w:val="both"/>
-        <w:rPr>
-          <w:bCs/>
-          <w:sz w:val="22"/>
-          <w:szCs w:val="22"/>
-        </w:rPr>
-      </w:pPr>
-    </w:p>
-    <w:p>
-      <w:pPr>
-        <w:spacing w:line="480" w:lineRule="auto"/>
         <w:contextualSpacing/>
         <w:jc w:val="both"/>
         <w:rPr>
@@ -32424,17 +32336,37 @@
     <w:p>
       <w:pPr>
         <w:spacing w:line="480" w:lineRule="auto"/>
+        <w:rPr>
+          <w:sz w:val="22"/>
+          <w:szCs w:val="22"/>
+        </w:rPr>
       </w:pPr>
       <w:r>
+        <w:rPr>
+          <w:sz w:val="22"/>
+          <w:szCs w:val="22"/>
+        </w:rPr>
         <w:t xml:space="preserve">APPENDIX </w:t>
       </w:r>
       <w:r>
+        <w:rPr>
+          <w:sz w:val="22"/>
+          <w:szCs w:val="22"/>
+        </w:rPr>
         <w:t>3</w:t>
       </w:r>
       <w:r>
+        <w:rPr>
+          <w:sz w:val="22"/>
+          <w:szCs w:val="22"/>
+        </w:rPr>
         <w:t xml:space="preserve">: </w:t>
       </w:r>
       <w:r>
+        <w:rPr>
+          <w:sz w:val="22"/>
+          <w:szCs w:val="22"/>
+        </w:rPr>
         <w:t>SEARCHING THE PARAMETER SPACE</w:t>
       </w:r>
     </w:p>
@@ -32656,7 +32588,6 @@
           <w:sz w:val="22"/>
           <w:szCs w:val="22"/>
         </w:rPr>
-        <w:lastRenderedPageBreak/>
         <w:t xml:space="preserve">This </w:t>
       </w:r>
       <w:r>
@@ -32696,7 +32627,15 @@
           <w:sz w:val="22"/>
           <w:szCs w:val="22"/>
         </w:rPr>
-        <w:t xml:space="preserve"> (or, in the case of parameters which have continuous rather than discrete values, every possible combination of parameter values drawn at fixed intervals). In the case of my one-dimensional parameter space, the grid-wise search would generate one tree for each possible penalty value. In a one-dimensional space, the grid-wise search may not be very expensive, but with each added dimension, the search time has the potential to grow exponentially. On the plus side, this type of search basically guarantees</w:t>
+        <w:t xml:space="preserve"> (or, in the case of parameters which have continuous rather than discrete values, every possible combination of parameter values drawn at fixed intervals). In the case of my one-dimensional </w:t>
+      </w:r>
+      <w:r>
+        <w:rPr>
+          <w:sz w:val="22"/>
+          <w:szCs w:val="22"/>
+        </w:rPr>
+        <w:lastRenderedPageBreak/>
+        <w:t>parameter space, the grid-wise search would generate one tree for each possible penalty value. In a one-dimensional space, the grid-wise search may not be very expensive, but with each added dimension, the search time has the potential to grow exponentially. On the plus side, this type of search basically guarantees</w:t>
       </w:r>
       <w:r>
         <w:rPr>
@@ -32978,15 +32917,7 @@
           <w:sz w:val="22"/>
           <w:szCs w:val="22"/>
         </w:rPr>
-        <w:t xml:space="preserve">group is used to create a distribution, with the 3 values which make up the group forming 3 peaks in </w:t>
-      </w:r>
-      <w:r>
-        <w:rPr>
-          <w:sz w:val="22"/>
-          <w:szCs w:val="22"/>
-        </w:rPr>
-        <w:lastRenderedPageBreak/>
-        <w:t xml:space="preserve">the distribution; each peak resembles that of a normal distribution, with a certain standard deviation. The same is done for the </w:t>
+        <w:t xml:space="preserve">group is used to create a distribution, with the 3 values which make up the group forming 3 peaks in the distribution; each peak resembles that of a normal distribution, with a certain standard deviation. The same is done for the </w:t>
       </w:r>
       <w:r>
         <w:rPr>
@@ -33067,7 +32998,15 @@
           <w:sz w:val="22"/>
           <w:szCs w:val="22"/>
         </w:rPr>
-        <w:t xml:space="preserve">value. Then it is checked against the distribution of the </w:t>
+        <w:t xml:space="preserve">value. Then it is checked against the </w:t>
+      </w:r>
+      <w:r>
+        <w:rPr>
+          <w:sz w:val="22"/>
+          <w:szCs w:val="22"/>
+        </w:rPr>
+        <w:lastRenderedPageBreak/>
+        <w:t xml:space="preserve">distribution of the </w:t>
       </w:r>
       <w:r>
         <w:rPr>
@@ -33382,7 +33321,6 @@
           <w:sz w:val="22"/>
           <w:szCs w:val="22"/>
         </w:rPr>
-        <w:lastRenderedPageBreak/>
         <w:t xml:space="preserve">Next, the model draws ten parameter values from the </w:t>
       </w:r>
       <w:r>
@@ -33413,7 +33351,15 @@
           <w:sz w:val="22"/>
           <w:szCs w:val="22"/>
         </w:rPr>
-        <w:t>than that: the parameter values which the model decides to run will often be repeated, and in this case the model will simply duplicate the result from the last time it was run with that parameter value. So, in practice, the model will likely run much less than 21 times.</w:t>
+        <w:t xml:space="preserve">than that: the parameter values which the model decides to run will often be repeated, and in this </w:t>
+      </w:r>
+      <w:r>
+        <w:rPr>
+          <w:sz w:val="22"/>
+          <w:szCs w:val="22"/>
+        </w:rPr>
+        <w:lastRenderedPageBreak/>
+        <w:t>case the model will simply duplicate the result from the last time it was run with that parameter value. So, in practice, the model will likely run much less than 21 times.</w:t>
       </w:r>
     </w:p>
     <w:p>

</xml_diff>

<commit_message>
Update drafts, send to Creal
</commit_message>
<xml_diff>
--- a/text/Thesis Econ.docx
+++ b/text/Thesis Econ.docx
@@ -36,7 +36,25 @@
           <w:sz w:val="22"/>
           <w:szCs w:val="22"/>
         </w:rPr>
-        <w:t>Predicting U.S. Monthly Inflation with Random Forest</w:t>
+        <w:t>Predicting U.S. Monthly Inflation with</w:t>
+      </w:r>
+      <w:r>
+        <w:rPr>
+          <w:b w:val="0"/>
+          <w:bCs w:val="0"/>
+          <w:sz w:val="22"/>
+          <w:szCs w:val="22"/>
+        </w:rPr>
+        <w:t xml:space="preserve"> a</w:t>
+      </w:r>
+      <w:r>
+        <w:rPr>
+          <w:b w:val="0"/>
+          <w:bCs w:val="0"/>
+          <w:sz w:val="22"/>
+          <w:szCs w:val="22"/>
+        </w:rPr>
+        <w:t xml:space="preserve"> Random Forest</w:t>
       </w:r>
     </w:p>
     <w:p>
@@ -100,17 +118,8 @@
           <w:sz w:val="22"/>
           <w:szCs w:val="22"/>
         </w:rPr>
-        <w:t xml:space="preserve">Advised by Dr. Drew </w:t>
-      </w:r>
-      <w:proofErr w:type="spellStart"/>
-      <w:r>
-        <w:rPr>
-          <w:sz w:val="22"/>
-          <w:szCs w:val="22"/>
-        </w:rPr>
-        <w:t>Creal</w:t>
-      </w:r>
-      <w:proofErr w:type="spellEnd"/>
+        <w:t>Advised by Dr. Drew Creal</w:t>
+      </w:r>
     </w:p>
     <w:p>
       <w:pPr>
@@ -314,7 +323,25 @@
           <w:sz w:val="40"/>
           <w:szCs w:val="40"/>
         </w:rPr>
-        <w:t>Predicting U.S. Monthly Inflation with Random Forest</w:t>
+        <w:t xml:space="preserve">Predicting U.S. Monthly Inflation with </w:t>
+      </w:r>
+      <w:r>
+        <w:rPr>
+          <w:b w:val="0"/>
+          <w:bCs w:val="0"/>
+          <w:sz w:val="40"/>
+          <w:szCs w:val="40"/>
+        </w:rPr>
+        <w:t xml:space="preserve">a </w:t>
+      </w:r>
+      <w:r>
+        <w:rPr>
+          <w:b w:val="0"/>
+          <w:bCs w:val="0"/>
+          <w:sz w:val="40"/>
+          <w:szCs w:val="40"/>
+        </w:rPr>
+        <w:t>Random Forest</w:t>
       </w:r>
     </w:p>
     <w:p>
@@ -902,25 +929,7 @@
           <w:sz w:val="22"/>
           <w:szCs w:val="22"/>
         </w:rPr>
-        <w:t xml:space="preserve"> data, the US </w:t>
-      </w:r>
-      <w:proofErr w:type="gramStart"/>
-      <w:r>
-        <w:rPr>
-          <w:bCs/>
-          <w:sz w:val="22"/>
-          <w:szCs w:val="22"/>
-        </w:rPr>
-        <w:t>seasonally-adjusted</w:t>
-      </w:r>
-      <w:proofErr w:type="gramEnd"/>
-      <w:r>
-        <w:rPr>
-          <w:bCs/>
-          <w:sz w:val="22"/>
-          <w:szCs w:val="22"/>
-        </w:rPr>
-        <w:t xml:space="preserve"> monthly inflation rate.</w:t>
+        <w:t xml:space="preserve"> data, the US seasonally-adjusted monthly inflation rate.</w:t>
       </w:r>
       <w:r>
         <w:rPr>
@@ -1808,25 +1817,7 @@
           <w:sz w:val="22"/>
           <w:szCs w:val="22"/>
         </w:rPr>
-        <w:t xml:space="preserve">For the random forest </w:t>
-      </w:r>
-      <w:proofErr w:type="gramStart"/>
-      <w:r>
-        <w:rPr>
-          <w:bCs/>
-          <w:sz w:val="22"/>
-          <w:szCs w:val="22"/>
-        </w:rPr>
-        <w:t>model</w:t>
-      </w:r>
-      <w:proofErr w:type="gramEnd"/>
-      <w:r>
-        <w:rPr>
-          <w:bCs/>
-          <w:sz w:val="22"/>
-          <w:szCs w:val="22"/>
-        </w:rPr>
-        <w:t xml:space="preserve"> I describe below, I use a dataset that includes the current month’s inflation </w:t>
+        <w:t xml:space="preserve">For the random forest model I describe below, I use a dataset that includes the current month’s inflation </w:t>
       </w:r>
       <m:oMath>
         <m:sSub>
@@ -3827,7 +3818,6 @@
         </w:rPr>
         <w:t xml:space="preserve">: for example, “The first subset contains all observations at which the value of independent variable </w:t>
       </w:r>
-      <w:proofErr w:type="spellStart"/>
       <w:r>
         <w:rPr>
           <w:bCs/>
@@ -3836,9 +3826,16 @@
           <w:sz w:val="22"/>
           <w:szCs w:val="22"/>
         </w:rPr>
-        <w:t>xyz</w:t>
-      </w:r>
-      <w:proofErr w:type="spellEnd"/>
+        <w:t xml:space="preserve">xyz </w:t>
+      </w:r>
+      <w:r>
+        <w:rPr>
+          <w:bCs/>
+          <w:sz w:val="22"/>
+          <w:szCs w:val="22"/>
+        </w:rPr>
+        <w:t xml:space="preserve">is greater than or equal to 10.05; the second subset contains all observations at which the value of </w:t>
+      </w:r>
       <w:r>
         <w:rPr>
           <w:bCs/>
@@ -3847,6 +3844,22 @@
           <w:sz w:val="22"/>
           <w:szCs w:val="22"/>
         </w:rPr>
+        <w:t xml:space="preserve">xyz </w:t>
+      </w:r>
+      <w:r>
+        <w:rPr>
+          <w:bCs/>
+          <w:sz w:val="22"/>
+          <w:szCs w:val="22"/>
+        </w:rPr>
+        <w:t>is less than 10.05.”</w:t>
+      </w:r>
+      <w:r>
+        <w:rPr>
+          <w:bCs/>
+          <w:sz w:val="22"/>
+          <w:szCs w:val="22"/>
+        </w:rPr>
         <w:t xml:space="preserve"> </w:t>
       </w:r>
       <w:r>
@@ -3855,9 +3868,8 @@
           <w:sz w:val="22"/>
           <w:szCs w:val="22"/>
         </w:rPr>
-        <w:t xml:space="preserve">is greater than or equal to 10.05; the second subset contains all observations at which the value of </w:t>
-      </w:r>
-      <w:proofErr w:type="spellStart"/>
+        <w:t xml:space="preserve">The feature selected in this scenario would be </w:t>
+      </w:r>
       <w:r>
         <w:rPr>
           <w:bCs/>
@@ -3868,53 +3880,6 @@
         </w:rPr>
         <w:t>xyz</w:t>
       </w:r>
-      <w:proofErr w:type="spellEnd"/>
-      <w:r>
-        <w:rPr>
-          <w:bCs/>
-          <w:i/>
-          <w:iCs/>
-          <w:sz w:val="22"/>
-          <w:szCs w:val="22"/>
-        </w:rPr>
-        <w:t xml:space="preserve"> </w:t>
-      </w:r>
-      <w:r>
-        <w:rPr>
-          <w:bCs/>
-          <w:sz w:val="22"/>
-          <w:szCs w:val="22"/>
-        </w:rPr>
-        <w:t>is less than 10.05.”</w:t>
-      </w:r>
-      <w:r>
-        <w:rPr>
-          <w:bCs/>
-          <w:sz w:val="22"/>
-          <w:szCs w:val="22"/>
-        </w:rPr>
-        <w:t xml:space="preserve"> </w:t>
-      </w:r>
-      <w:r>
-        <w:rPr>
-          <w:bCs/>
-          <w:sz w:val="22"/>
-          <w:szCs w:val="22"/>
-        </w:rPr>
-        <w:t xml:space="preserve">The feature selected in this scenario would be </w:t>
-      </w:r>
-      <w:proofErr w:type="spellStart"/>
-      <w:r>
-        <w:rPr>
-          <w:bCs/>
-          <w:i/>
-          <w:iCs/>
-          <w:sz w:val="22"/>
-          <w:szCs w:val="22"/>
-        </w:rPr>
-        <w:t>xyz</w:t>
-      </w:r>
-      <w:proofErr w:type="spellEnd"/>
       <w:r>
         <w:rPr>
           <w:bCs/>
@@ -3962,7 +3927,6 @@
         </w:rPr>
         <w:t xml:space="preserve">. Thus, it first sorts the data by feature </w:t>
       </w:r>
-      <w:proofErr w:type="spellStart"/>
       <w:r>
         <w:rPr>
           <w:bCs/>
@@ -3973,7 +3937,6 @@
         </w:rPr>
         <w:t>xyz</w:t>
       </w:r>
-      <w:proofErr w:type="spellEnd"/>
       <w:r>
         <w:rPr>
           <w:bCs/>
@@ -3998,7 +3961,6 @@
         </w:rPr>
         <w:t xml:space="preserve">, should the data be sorted by </w:t>
       </w:r>
-      <w:proofErr w:type="spellStart"/>
       <w:r>
         <w:rPr>
           <w:bCs/>
@@ -4009,7 +3971,6 @@
         </w:rPr>
         <w:t>xyz</w:t>
       </w:r>
-      <w:proofErr w:type="spellEnd"/>
       <w:r>
         <w:rPr>
           <w:bCs/>
@@ -4018,7 +3979,6 @@
         </w:rPr>
         <w:t xml:space="preserve">. But then the model continues: now it sorts the data by </w:t>
       </w:r>
-      <w:proofErr w:type="spellStart"/>
       <w:r>
         <w:rPr>
           <w:bCs/>
@@ -4029,7 +3989,6 @@
         </w:rPr>
         <w:t>abc</w:t>
       </w:r>
-      <w:proofErr w:type="spellEnd"/>
       <w:r>
         <w:rPr>
           <w:bCs/>
@@ -4054,7 +4013,6 @@
         </w:rPr>
         <w:t xml:space="preserve">, should the data be sorted by </w:t>
       </w:r>
-      <w:proofErr w:type="spellStart"/>
       <w:r>
         <w:rPr>
           <w:bCs/>
@@ -4065,7 +4023,6 @@
         </w:rPr>
         <w:t>abc</w:t>
       </w:r>
-      <w:proofErr w:type="spellEnd"/>
       <w:r>
         <w:rPr>
           <w:bCs/>
@@ -6203,25 +6160,7 @@
           <w:sz w:val="22"/>
           <w:szCs w:val="22"/>
         </w:rPr>
-        <w:t xml:space="preserve">ach built according to the pattern described above. The “base” random forest consists of “base” regression trees, and I am envisioning it with two additional parameters. First, the parameter of forest size: the base forest will contain 50 trees. Second, the feature fraction. Before I describe </w:t>
-      </w:r>
-      <w:proofErr w:type="gramStart"/>
-      <w:r>
-        <w:rPr>
-          <w:bCs/>
-          <w:sz w:val="22"/>
-          <w:szCs w:val="22"/>
-        </w:rPr>
-        <w:t>what</w:t>
-      </w:r>
-      <w:proofErr w:type="gramEnd"/>
-      <w:r>
-        <w:rPr>
-          <w:bCs/>
-          <w:sz w:val="22"/>
-          <w:szCs w:val="22"/>
-        </w:rPr>
-        <w:t xml:space="preserve"> the feature fraction is, let me explain what it is that makes the “random” forest so random.</w:t>
+        <w:t>ach built according to the pattern described above. The “base” random forest consists of “base” regression trees, and I am envisioning it with two additional parameters. First, the parameter of forest size: the base forest will contain 50 trees. Second, the feature fraction. Before I describe what the feature fraction is, let me explain what it is that makes the “random” forest so random.</w:t>
       </w:r>
     </w:p>
     <w:p>
@@ -7280,21 +7219,12 @@
         </w:rPr>
         <w:t>(</w:t>
       </w:r>
-      <w:proofErr w:type="spellStart"/>
-      <w:r>
-        <w:rPr>
-          <w:sz w:val="22"/>
-          <w:szCs w:val="22"/>
-        </w:rPr>
-        <w:t>i.i.d</w:t>
-      </w:r>
-      <w:proofErr w:type="spellEnd"/>
-      <w:r>
-        <w:rPr>
-          <w:sz w:val="22"/>
-          <w:szCs w:val="22"/>
-        </w:rPr>
-        <w:t>.</w:t>
+      <w:r>
+        <w:rPr>
+          <w:sz w:val="22"/>
+          <w:szCs w:val="22"/>
+        </w:rPr>
+        <w:t>i.i.d.</w:t>
       </w:r>
       <w:r>
         <w:rPr>
@@ -12944,39 +12874,7 @@
           <w:sz w:val="22"/>
           <w:szCs w:val="22"/>
         </w:rPr>
-        <w:t xml:space="preserve">Accordingly, rather than specify a grid-based search method, I specify a Bayesian one which can update its focus to spend more resources exploring promising regions of the parameter space, and less resources exploring less-promising regions. The specific search method I specify is a Tree-structured </w:t>
-      </w:r>
-      <w:proofErr w:type="spellStart"/>
-      <w:r>
-        <w:rPr>
-          <w:sz w:val="22"/>
-          <w:szCs w:val="22"/>
-        </w:rPr>
-        <w:t>Parzen</w:t>
-      </w:r>
-      <w:proofErr w:type="spellEnd"/>
-      <w:r>
-        <w:rPr>
-          <w:sz w:val="22"/>
-          <w:szCs w:val="22"/>
-        </w:rPr>
-        <w:t xml:space="preserve"> Estimator (TPE) as described by </w:t>
-      </w:r>
-      <w:proofErr w:type="spellStart"/>
-      <w:r>
-        <w:rPr>
-          <w:sz w:val="22"/>
-          <w:szCs w:val="22"/>
-        </w:rPr>
-        <w:t>Bergstra</w:t>
-      </w:r>
-      <w:proofErr w:type="spellEnd"/>
-      <w:r>
-        <w:rPr>
-          <w:sz w:val="22"/>
-          <w:szCs w:val="22"/>
-        </w:rPr>
-        <w:t xml:space="preserve"> et al. in 2011. For details, see Appendix </w:t>
+        <w:t xml:space="preserve">Accordingly, rather than specify a grid-based search method, I specify a Bayesian one which can update its focus to spend more resources exploring promising regions of the parameter space, and less resources exploring less-promising regions. The specific search method I specify is a Tree-structured Parzen Estimator (TPE) as described by Bergstra et al. in 2011. For details, see Appendix </w:t>
       </w:r>
       <w:r>
         <w:rPr>
@@ -13218,23 +13116,7 @@
           <w:sz w:val="22"/>
           <w:szCs w:val="22"/>
         </w:rPr>
-        <w:t xml:space="preserve"> </w:t>
-      </w:r>
-      <w:proofErr w:type="gramStart"/>
-      <w:r>
-        <w:rPr>
-          <w:sz w:val="22"/>
-          <w:szCs w:val="22"/>
-        </w:rPr>
-        <w:t>would</w:t>
-      </w:r>
-      <w:proofErr w:type="gramEnd"/>
-      <w:r>
-        <w:rPr>
-          <w:sz w:val="22"/>
-          <w:szCs w:val="22"/>
-        </w:rPr>
-        <w:t xml:space="preserve"> </w:t>
+        <w:t xml:space="preserve"> would </w:t>
       </w:r>
       <w:r>
         <w:rPr>
@@ -21413,25 +21295,7 @@
                 <w:sz w:val="16"/>
                 <w:szCs w:val="16"/>
               </w:rPr>
-              <w:t xml:space="preserve">*The relative importance term of the average time-series </w:t>
-            </w:r>
-            <w:proofErr w:type="gramStart"/>
-            <w:r>
-              <w:rPr>
-                <w:color w:val="000000"/>
-                <w:sz w:val="16"/>
-                <w:szCs w:val="16"/>
-              </w:rPr>
-              <w:t>tree</w:t>
-            </w:r>
-            <w:proofErr w:type="gramEnd"/>
-            <w:r>
-              <w:rPr>
-                <w:color w:val="000000"/>
-                <w:sz w:val="16"/>
-                <w:szCs w:val="16"/>
-              </w:rPr>
-              <w:t xml:space="preserve"> as opposed to the relative importance listed for the average base tree. Normalizes for the fact that the base tree tends to be deeper.</w:t>
+              <w:t>*The relative importance term of the average time-series tree as opposed to the relative importance listed for the average base tree. Normalizes for the fact that the base tree tends to be deeper.</w:t>
             </w:r>
           </w:p>
         </w:tc>
@@ -27403,23 +27267,7 @@
                 <w:sz w:val="16"/>
                 <w:szCs w:val="16"/>
               </w:rPr>
-              <w:t xml:space="preserve">The multivariate case substitutes a VAR of up to six </w:t>
-            </w:r>
-            <w:proofErr w:type="spellStart"/>
-            <w:r>
-              <w:rPr>
-                <w:sz w:val="16"/>
-                <w:szCs w:val="16"/>
-              </w:rPr>
-              <w:t>lags</w:t>
-            </w:r>
-            <w:proofErr w:type="spellEnd"/>
-            <w:r>
-              <w:rPr>
-                <w:sz w:val="16"/>
-                <w:szCs w:val="16"/>
-              </w:rPr>
-              <w:t xml:space="preserve">, optimized by AIC, for the </w:t>
+              <w:t xml:space="preserve">The multivariate case substitutes a VAR of up to six lags, optimized by AIC, for the </w:t>
             </w:r>
             <w:r>
               <w:rPr>
@@ -27500,7 +27348,6 @@
           <w:sz w:val="22"/>
           <w:szCs w:val="22"/>
         </w:rPr>
-        <w:lastRenderedPageBreak/>
         <w:t xml:space="preserve">Different time series. </w:t>
       </w:r>
       <w:r>
@@ -27999,23 +27846,7 @@
           <w:sz w:val="22"/>
           <w:szCs w:val="22"/>
         </w:rPr>
-        <w:t xml:space="preserve"> </w:t>
-      </w:r>
-      <w:proofErr w:type="spellStart"/>
-      <w:r>
-        <w:rPr>
-          <w:sz w:val="22"/>
-          <w:szCs w:val="22"/>
-        </w:rPr>
-        <w:t>lags</w:t>
-      </w:r>
-      <w:proofErr w:type="spellEnd"/>
-      <w:r>
-        <w:rPr>
-          <w:sz w:val="22"/>
-          <w:szCs w:val="22"/>
-        </w:rPr>
-        <w:t xml:space="preserve"> on</w:t>
+        <w:t xml:space="preserve"> lags on</w:t>
       </w:r>
       <w:r>
         <w:rPr>
@@ -28187,15 +28018,7 @@
           <w:sz w:val="22"/>
           <w:szCs w:val="22"/>
         </w:rPr>
-        <w:t xml:space="preserve"> 3-month US Treasury rate, the unemployment rate, and </w:t>
-      </w:r>
-      <w:r>
-        <w:rPr>
-          <w:sz w:val="22"/>
-          <w:szCs w:val="22"/>
-        </w:rPr>
-        <w:lastRenderedPageBreak/>
-        <w:t xml:space="preserve">the natural rate of unemployment, as given by the St. Louis Fed. The VAR referenced in Table 5 considers </w:t>
+        <w:t xml:space="preserve"> 3-month US Treasury rate, the unemployment rate, and the natural rate of unemployment, as given by the St. Louis Fed. The VAR referenced in Table 5 considers </w:t>
       </w:r>
       <w:r>
         <w:rPr>
@@ -29040,7 +28863,6 @@
           <w:sz w:val="22"/>
           <w:szCs w:val="22"/>
         </w:rPr>
-        <w:lastRenderedPageBreak/>
         <w:t>REFERENCES</w:t>
       </w:r>
     </w:p>
@@ -29054,23 +28876,13 @@
           <w:szCs w:val="22"/>
         </w:rPr>
       </w:pPr>
-      <w:proofErr w:type="spellStart"/>
       <w:r>
         <w:rPr>
           <w:color w:val="000000" w:themeColor="text1"/>
           <w:sz w:val="22"/>
           <w:szCs w:val="22"/>
         </w:rPr>
-        <w:t>Bergstra</w:t>
-      </w:r>
-      <w:proofErr w:type="spellEnd"/>
-      <w:r>
-        <w:rPr>
-          <w:color w:val="000000" w:themeColor="text1"/>
-          <w:sz w:val="22"/>
-          <w:szCs w:val="22"/>
-        </w:rPr>
-        <w:t xml:space="preserve">, James et al., “Algorithms for Hyper-Parameter Optimization,” Proceedings of the 25th Annual Conference on Neural Information Processing Systems, 2011, pp. 2546-2554 vol. 24. </w:t>
+        <w:t xml:space="preserve">Bergstra, James et al., “Algorithms for Hyper-Parameter Optimization,” Proceedings of the 25th Annual Conference on Neural Information Processing Systems, 2011, pp. 2546-2554 vol. 24. </w:t>
       </w:r>
     </w:p>
     <w:p>
@@ -29280,29 +29092,8 @@
           <w:szCs w:val="22"/>
           <w:shd w:val="clear" w:color="auto" w:fill="FFFFFF"/>
         </w:rPr>
-        <w:t xml:space="preserve">De </w:t>
-      </w:r>
-      <w:proofErr w:type="spellStart"/>
-      <w:r>
-        <w:rPr>
-          <w:color w:val="000000" w:themeColor="text1"/>
-          <w:sz w:val="22"/>
-          <w:szCs w:val="22"/>
-          <w:shd w:val="clear" w:color="auto" w:fill="FFFFFF"/>
-        </w:rPr>
-        <w:t>Baets</w:t>
-      </w:r>
-      <w:proofErr w:type="spellEnd"/>
-      <w:r>
-        <w:rPr>
-          <w:color w:val="000000" w:themeColor="text1"/>
-          <w:sz w:val="22"/>
-          <w:szCs w:val="22"/>
-          <w:shd w:val="clear" w:color="auto" w:fill="FFFFFF"/>
-        </w:rPr>
-        <w:t>, Bernard, et al. “On Estimating Model Accuracy with Repeated Cross-Validation.” </w:t>
-      </w:r>
-      <w:proofErr w:type="spellStart"/>
+        <w:t>De Baets, Bernard, et al. “On Estimating Model Accuracy with Repeated Cross-Validation.” </w:t>
+      </w:r>
       <w:r>
         <w:rPr>
           <w:i/>
@@ -29312,19 +29103,7 @@
           <w:szCs w:val="22"/>
           <w:shd w:val="clear" w:color="auto" w:fill="FFFFFF"/>
         </w:rPr>
-        <w:t>BeneLearn</w:t>
-      </w:r>
-      <w:proofErr w:type="spellEnd"/>
-      <w:r>
-        <w:rPr>
-          <w:i/>
-          <w:iCs/>
-          <w:color w:val="000000" w:themeColor="text1"/>
-          <w:sz w:val="22"/>
-          <w:szCs w:val="22"/>
-          <w:shd w:val="clear" w:color="auto" w:fill="FFFFFF"/>
-        </w:rPr>
-        <w:t xml:space="preserve"> 2012: Proceedings of the 21st Belgian-Dutch Conference on Machine Learning</w:t>
+        <w:t>BeneLearn 2012: Proceedings of the 21st Belgian-Dutch Conference on Machine Learning</w:t>
       </w:r>
       <w:r>
         <w:rPr>
@@ -29529,7 +29308,6 @@
           <w:szCs w:val="22"/>
           <w:shd w:val="clear" w:color="auto" w:fill="FFFFFF"/>
         </w:rPr>
-        <w:lastRenderedPageBreak/>
         <w:t>Hansen, Bruce E. “Tests for Parameter Instability in Regressions with I(1) Processes.” </w:t>
       </w:r>
       <w:r>
@@ -29693,25 +29471,7 @@
           <w:sz w:val="22"/>
           <w:szCs w:val="22"/>
         </w:rPr>
-        <w:t>“Package ‘</w:t>
-      </w:r>
-      <w:proofErr w:type="spellStart"/>
-      <w:r>
-        <w:rPr>
-          <w:color w:val="000000" w:themeColor="text1"/>
-          <w:sz w:val="22"/>
-          <w:szCs w:val="22"/>
-        </w:rPr>
-        <w:t>randomForest</w:t>
-      </w:r>
-      <w:proofErr w:type="spellEnd"/>
-      <w:r>
-        <w:rPr>
-          <w:color w:val="000000" w:themeColor="text1"/>
-          <w:sz w:val="22"/>
-          <w:szCs w:val="22"/>
-        </w:rPr>
-        <w:t xml:space="preserve">’.” CRAN. March 25, 2018. Accessed October 9, 2020. </w:t>
+        <w:t xml:space="preserve">“Package ‘randomForest’.” CRAN. March 25, 2018. Accessed October 9, 2020. </w:t>
       </w:r>
       <w:r>
         <w:rPr>
@@ -29832,25 +29592,7 @@
           <w:sz w:val="22"/>
           <w:szCs w:val="22"/>
         </w:rPr>
-        <w:t xml:space="preserve">Tin Kam Ho, "Random decision forests," Proceedings of 3rd International Conference on Document Analysis and Recognition, Montreal, Quebec, Canada, 1995, pp. 278-282 vol.1, </w:t>
-      </w:r>
-      <w:proofErr w:type="spellStart"/>
-      <w:r>
-        <w:rPr>
-          <w:color w:val="000000" w:themeColor="text1"/>
-          <w:sz w:val="22"/>
-          <w:szCs w:val="22"/>
-        </w:rPr>
-        <w:t>doi</w:t>
-      </w:r>
-      <w:proofErr w:type="spellEnd"/>
-      <w:r>
-        <w:rPr>
-          <w:color w:val="000000" w:themeColor="text1"/>
-          <w:sz w:val="22"/>
-          <w:szCs w:val="22"/>
-        </w:rPr>
-        <w:t>: 10.1109/ICDAR.1995.598994.</w:t>
+        <w:t>Tin Kam Ho, "Random decision forests," Proceedings of 3rd International Conference on Document Analysis and Recognition, Montreal, Quebec, Canada, 1995, pp. 278-282 vol.1, doi: 10.1109/ICDAR.1995.598994.</w:t>
       </w:r>
     </w:p>
     <w:p>
@@ -29913,7 +29655,6 @@
           <w:sz w:val="22"/>
           <w:szCs w:val="22"/>
         </w:rPr>
-        <w:lastRenderedPageBreak/>
         <w:t>U.S. Bureau of Labor Statistics, Consumer Price Index for All Urban Consumers: All Items in U.S. City Average [CPIAUCSL], retrieved from FRED, Federal Reserve Bank of St. Louis; https://fred.stlouisfed.org/series/CPIAUCSL, September 11, 2020.</w:t>
       </w:r>
     </w:p>
@@ -30131,7 +29872,6 @@
           <w:szCs w:val="22"/>
           <w:lang w:val="da-DK"/>
         </w:rPr>
-        <w:lastRenderedPageBreak/>
         <w:t>APPENDIX 1: THE DATA</w:t>
       </w:r>
     </w:p>
@@ -30170,52 +29910,24 @@
           <w:sz w:val="22"/>
           <w:szCs w:val="22"/>
         </w:rPr>
-        <w:t xml:space="preserve">There is very strong evidence that the series is stationary: </w:t>
-      </w:r>
-      <w:proofErr w:type="gramStart"/>
-      <w:r>
-        <w:rPr>
-          <w:bCs/>
-          <w:sz w:val="22"/>
-          <w:szCs w:val="22"/>
-        </w:rPr>
-        <w:t>a</w:t>
-      </w:r>
-      <w:r>
-        <w:rPr>
-          <w:bCs/>
-          <w:sz w:val="22"/>
-          <w:szCs w:val="22"/>
-        </w:rPr>
-        <w:t>n</w:t>
-      </w:r>
-      <w:proofErr w:type="gramEnd"/>
-      <w:r>
-        <w:rPr>
-          <w:bCs/>
-          <w:sz w:val="22"/>
-          <w:szCs w:val="22"/>
-        </w:rPr>
-        <w:t xml:space="preserve"> Augmented Dickey-Fuller test rejects the null hypothesis of a unit root at the 5% level. </w:t>
-      </w:r>
-      <w:r>
-        <w:rPr>
-          <w:bCs/>
-          <w:sz w:val="22"/>
-          <w:szCs w:val="22"/>
-        </w:rPr>
-        <w:t xml:space="preserve">There is likewise evidence of a time trend: </w:t>
-      </w:r>
-      <w:proofErr w:type="gramStart"/>
-      <w:r>
-        <w:rPr>
-          <w:bCs/>
-          <w:sz w:val="22"/>
-          <w:szCs w:val="22"/>
-        </w:rPr>
-        <w:t>a</w:t>
-      </w:r>
-      <w:proofErr w:type="gramEnd"/>
+        <w:t>There is very strong evidence that the series is stationary: a</w:t>
+      </w:r>
+      <w:r>
+        <w:rPr>
+          <w:bCs/>
+          <w:sz w:val="22"/>
+          <w:szCs w:val="22"/>
+        </w:rPr>
+        <w:t xml:space="preserve">n Augmented Dickey-Fuller test rejects the null hypothesis of a unit root at the 5% level. </w:t>
+      </w:r>
+      <w:r>
+        <w:rPr>
+          <w:bCs/>
+          <w:sz w:val="22"/>
+          <w:szCs w:val="22"/>
+        </w:rPr>
+        <w:t>There is likewise evidence of a time trend: a</w:t>
+      </w:r>
       <w:r>
         <w:rPr>
           <w:bCs/>
@@ -30264,39 +29976,7 @@
           <w:sz w:val="22"/>
           <w:szCs w:val="22"/>
         </w:rPr>
-        <w:t xml:space="preserve">is limited evidence of a structural break in the series. Neither in the longer series from January 1959 to January 2020, nor in the shorter series from January 1989 to January 2020 is </w:t>
-      </w:r>
-      <w:proofErr w:type="gramStart"/>
-      <w:r>
-        <w:rPr>
-          <w:sz w:val="22"/>
-          <w:szCs w:val="22"/>
-        </w:rPr>
-        <w:t>there</w:t>
-      </w:r>
-      <w:proofErr w:type="gramEnd"/>
-      <w:r>
-        <w:rPr>
-          <w:sz w:val="22"/>
-          <w:szCs w:val="22"/>
-        </w:rPr>
-        <w:t xml:space="preserve"> evidence of a structural break, according to a </w:t>
-      </w:r>
-      <w:proofErr w:type="spellStart"/>
-      <w:r>
-        <w:rPr>
-          <w:sz w:val="22"/>
-          <w:szCs w:val="22"/>
-        </w:rPr>
-        <w:t>supF</w:t>
-      </w:r>
-      <w:proofErr w:type="spellEnd"/>
-      <w:r>
-        <w:rPr>
-          <w:sz w:val="22"/>
-          <w:szCs w:val="22"/>
-        </w:rPr>
-        <w:t xml:space="preserve"> test as described by Hansen in 1992. (</w:t>
+        <w:t>is limited evidence of a structural break in the series. Neither in the longer series from January 1959 to January 2020, nor in the shorter series from January 1989 to January 2020 is there evidence of a structural break, according to a supF test as described by Hansen in 1992. (</w:t>
       </w:r>
       <w:r>
         <w:rPr>
@@ -30574,16 +30254,7 @@
           <w:sz w:val="22"/>
           <w:szCs w:val="22"/>
         </w:rPr>
-        <w:t xml:space="preserve"> and so on, for each </w:t>
-      </w:r>
-      <w:proofErr w:type="gramStart"/>
-      <w:r>
-        <w:rPr>
-          <w:bCs/>
-          <w:sz w:val="22"/>
-          <w:szCs w:val="22"/>
-        </w:rPr>
-        <w:t>observation</w:t>
+        <w:t xml:space="preserve"> and so on, for each observation</w:t>
       </w:r>
       <w:r>
         <w:rPr>
@@ -30593,7 +30264,6 @@
         </w:rPr>
         <w:t>s</w:t>
       </w:r>
-      <w:proofErr w:type="gramEnd"/>
       <w:r>
         <w:rPr>
           <w:bCs/>
@@ -30664,16 +30334,7 @@
           <w:sz w:val="22"/>
           <w:szCs w:val="22"/>
         </w:rPr>
-        <w:t xml:space="preserve">Eleven lags in an ARIMA model on this data would likely lead to an overfit; the best ARIMA model by AIC is an ARIMA(4,0,1). But since the regression tree self-identifies the most important features </w:t>
-      </w:r>
-      <w:r>
-        <w:rPr>
-          <w:bCs/>
-          <w:sz w:val="22"/>
-          <w:szCs w:val="22"/>
-        </w:rPr>
-        <w:lastRenderedPageBreak/>
-        <w:t>and allows only them to determine its fit, there should be no harm to adding more lags than are likely to be necessary.</w:t>
+        <w:t>Eleven lags in an ARIMA model on this data would likely lead to an overfit; the best ARIMA model by AIC is an ARIMA(4,0,1). But since the regression tree self-identifies the most important features and allows only them to determine its fit, there should be no harm to adding more lags than are likely to be necessary.</w:t>
       </w:r>
     </w:p>
     <w:p>
@@ -30858,23 +30519,7 @@
           <w:sz w:val="22"/>
           <w:szCs w:val="22"/>
         </w:rPr>
-        <w:t xml:space="preserve">– 1 </w:t>
-      </w:r>
-      <w:proofErr w:type="gramStart"/>
-      <w:r>
-        <w:rPr>
-          <w:sz w:val="22"/>
-          <w:szCs w:val="22"/>
-        </w:rPr>
-        <w:t>observations</w:t>
-      </w:r>
-      <w:proofErr w:type="gramEnd"/>
-      <w:r>
-        <w:rPr>
-          <w:sz w:val="22"/>
-          <w:szCs w:val="22"/>
-        </w:rPr>
-        <w:t xml:space="preserve">, and so on. There will be </w:t>
+        <w:t xml:space="preserve">– 1 observations, and so on. There will be </w:t>
       </w:r>
       <w:r>
         <w:rPr>
@@ -32403,39 +32048,7 @@
           <w:sz w:val="22"/>
           <w:szCs w:val="22"/>
         </w:rPr>
-        <w:t xml:space="preserve">To efficiently search the parameter space for the penalty term, I drew on the Tree-structured </w:t>
-      </w:r>
-      <w:proofErr w:type="spellStart"/>
-      <w:r>
-        <w:rPr>
-          <w:sz w:val="22"/>
-          <w:szCs w:val="22"/>
-        </w:rPr>
-        <w:t>Parzen</w:t>
-      </w:r>
-      <w:proofErr w:type="spellEnd"/>
-      <w:r>
-        <w:rPr>
-          <w:sz w:val="22"/>
-          <w:szCs w:val="22"/>
-        </w:rPr>
-        <w:t xml:space="preserve"> Estimator (TPE) technique described by </w:t>
-      </w:r>
-      <w:proofErr w:type="spellStart"/>
-      <w:r>
-        <w:rPr>
-          <w:sz w:val="22"/>
-          <w:szCs w:val="22"/>
-        </w:rPr>
-        <w:t>Bergstra</w:t>
-      </w:r>
-      <w:proofErr w:type="spellEnd"/>
-      <w:r>
-        <w:rPr>
-          <w:sz w:val="22"/>
-          <w:szCs w:val="22"/>
-        </w:rPr>
-        <w:t xml:space="preserve"> et al. </w:t>
+        <w:t xml:space="preserve">To efficiently search the parameter space for the penalty term, I drew on the Tree-structured Parzen Estimator (TPE) technique described by Bergstra et al. </w:t>
       </w:r>
       <w:r>
         <w:rPr>
@@ -32611,31 +32224,7 @@
           <w:sz w:val="22"/>
           <w:szCs w:val="22"/>
         </w:rPr>
-        <w:t xml:space="preserve">of parameter </w:t>
-      </w:r>
-      <w:proofErr w:type="gramStart"/>
-      <w:r>
-        <w:rPr>
-          <w:sz w:val="22"/>
-          <w:szCs w:val="22"/>
-        </w:rPr>
-        <w:t>values</w:t>
-      </w:r>
-      <w:proofErr w:type="gramEnd"/>
-      <w:r>
-        <w:rPr>
-          <w:sz w:val="22"/>
-          <w:szCs w:val="22"/>
-        </w:rPr>
-        <w:t xml:space="preserve"> (or, in the case of parameters which have continuous rather than discrete values, every possible combination of parameter values drawn at fixed intervals). In the case of my one-dimensional </w:t>
-      </w:r>
-      <w:r>
-        <w:rPr>
-          <w:sz w:val="22"/>
-          <w:szCs w:val="22"/>
-        </w:rPr>
-        <w:lastRenderedPageBreak/>
-        <w:t>parameter space, the grid-wise search would generate one tree for each possible penalty value. In a one-dimensional space, the grid-wise search may not be very expensive, but with each added dimension, the search time has the potential to grow exponentially. On the plus side, this type of search basically guarantees</w:t>
+        <w:t>of parameter values (or, in the case of parameters which have continuous rather than discrete values, every possible combination of parameter values drawn at fixed intervals). In the case of my one-dimensional parameter space, the grid-wise search would generate one tree for each possible penalty value. In a one-dimensional space, the grid-wise search may not be very expensive, but with each added dimension, the search time has the potential to grow exponentially. On the plus side, this type of search basically guarantees</w:t>
       </w:r>
       <w:r>
         <w:rPr>
@@ -32998,15 +32587,7 @@
           <w:sz w:val="22"/>
           <w:szCs w:val="22"/>
         </w:rPr>
-        <w:t xml:space="preserve">value. Then it is checked against the </w:t>
-      </w:r>
-      <w:r>
-        <w:rPr>
-          <w:sz w:val="22"/>
-          <w:szCs w:val="22"/>
-        </w:rPr>
-        <w:lastRenderedPageBreak/>
-        <w:t xml:space="preserve">distribution of the </w:t>
+        <w:t xml:space="preserve">value. Then it is checked against the distribution of the </w:t>
       </w:r>
       <w:r>
         <w:rPr>
@@ -33351,15 +32932,7 @@
           <w:sz w:val="22"/>
           <w:szCs w:val="22"/>
         </w:rPr>
-        <w:t xml:space="preserve">than that: the parameter values which the model decides to run will often be repeated, and in this </w:t>
-      </w:r>
-      <w:r>
-        <w:rPr>
-          <w:sz w:val="22"/>
-          <w:szCs w:val="22"/>
-        </w:rPr>
-        <w:lastRenderedPageBreak/>
-        <w:t>case the model will simply duplicate the result from the last time it was run with that parameter value. So, in practice, the model will likely run much less than 21 times.</w:t>
+        <w:t>than that: the parameter values which the model decides to run will often be repeated, and in this case the model will simply duplicate the result from the last time it was run with that parameter value. So, in practice, the model will likely run much less than 21 times.</w:t>
       </w:r>
     </w:p>
     <w:p>

</xml_diff>